<commit_message>
Entrega do Projeto de pesquisa
</commit_message>
<xml_diff>
--- a/Documents/Projeto de pesquisa/Projeto de Pesquisa.docx
+++ b/Documents/Projeto de pesquisa/Projeto de Pesquisa.docx
@@ -178,6 +178,662 @@
           <w:rtl w:val="0"/>
         </w:rPr>
         <w:t xml:space="preserve">No contexto de programação orientada a objetos, as abstrações são fundamentais para organização e atribuição de responsabilidades. A compreensão da lógica é simples quando os assuntos são comumente conhecidos e/ou com poucos níveis de abstrações. Entretanto, o código se torna mais complexo e, por consequência, demanda mais esforço e tempo para compreendê-lo quando se trata de uma base de código extensa, desenvolvida durante vários anos, por vários profissionais e com foco em um conhecimento específico. Em uma ótica empresarial, </w:t>
+      </w:r>
+      <w:r>
+        <w:rPr>
+          <w:rFonts w:ascii="Arial" w:cs="Arial" w:eastAsia="Arial" w:hAnsi="Arial"/>
+          <w:sz w:val="22"/>
+          <w:szCs w:val="22"/>
+          <w:rtl w:val="0"/>
+        </w:rPr>
+        <w:t xml:space="preserve">este cenário implica em maiores investimentos para que novos engenheiros sejam incorporados à equipe por causa da complexidade</w:t>
+      </w:r>
+      <w:r>
+        <w:rPr>
+          <w:rFonts w:ascii="Arial" w:cs="Arial" w:eastAsia="Arial" w:hAnsi="Arial"/>
+          <w:sz w:val="22"/>
+          <w:szCs w:val="22"/>
+          <w:rtl w:val="0"/>
+        </w:rPr>
+        <w:t xml:space="preserve">, e </w:t>
+      </w:r>
+      <w:r>
+        <w:rPr>
+          <w:rFonts w:ascii="Arial" w:cs="Arial" w:eastAsia="Arial" w:hAnsi="Arial"/>
+          <w:sz w:val="22"/>
+          <w:szCs w:val="22"/>
+          <w:rtl w:val="0"/>
+        </w:rPr>
+        <w:t xml:space="preserve">adiciona um nível de abstração extra nas tomadas de decisão relacionadas ao desenvolvimento do </w:t>
+      </w:r>
+      <w:r>
+        <w:rPr>
+          <w:rFonts w:ascii="Arial" w:cs="Arial" w:eastAsia="Arial" w:hAnsi="Arial"/>
+          <w:i w:val="1"/>
+          <w:sz w:val="22"/>
+          <w:szCs w:val="22"/>
+          <w:rtl w:val="0"/>
+        </w:rPr>
+        <w:t xml:space="preserve">software </w:t>
+      </w:r>
+      <w:r>
+        <w:rPr>
+          <w:rFonts w:ascii="Arial" w:cs="Arial" w:eastAsia="Arial" w:hAnsi="Arial"/>
+          <w:sz w:val="22"/>
+          <w:szCs w:val="22"/>
+          <w:rtl w:val="0"/>
+        </w:rPr>
+        <w:t xml:space="preserve">por não ter uma visão geral do todo.</w:t>
+      </w:r>
+      <w:r>
+        <w:rPr>
+          <w:rFonts w:ascii="Arial" w:cs="Arial" w:eastAsia="Arial" w:hAnsi="Arial"/>
+          <w:sz w:val="22"/>
+          <w:szCs w:val="22"/>
+          <w:rtl w:val="0"/>
+        </w:rPr>
+        <w:t xml:space="preserve"> Sob essa perspectiva, visualizar a organização de uma base de código clara e intuitivamente agrega valor, principalmente, na rotina das empresas desenvolvedoras de </w:t>
+      </w:r>
+      <w:r>
+        <w:rPr>
+          <w:rFonts w:ascii="Arial" w:cs="Arial" w:eastAsia="Arial" w:hAnsi="Arial"/>
+          <w:i w:val="1"/>
+          <w:sz w:val="22"/>
+          <w:szCs w:val="22"/>
+          <w:rtl w:val="0"/>
+        </w:rPr>
+        <w:t xml:space="preserve">softwares</w:t>
+      </w:r>
+      <w:r>
+        <w:rPr>
+          <w:rFonts w:ascii="Arial" w:cs="Arial" w:eastAsia="Arial" w:hAnsi="Arial"/>
+          <w:sz w:val="22"/>
+          <w:szCs w:val="22"/>
+          <w:rtl w:val="0"/>
+        </w:rPr>
+        <w:t xml:space="preserve">.</w:t>
+      </w:r>
+    </w:p>
+    <w:p>
+      <w:pPr>
+        <w:spacing w:line="360" w:lineRule="auto"/>
+        <w:ind w:firstLine="709"/>
+        <w:jc w:val="both"/>
+        <w:rPr>
+          <w:rFonts w:ascii="Arial" w:cs="Arial" w:eastAsia="Arial" w:hAnsi="Arial"/>
+          <w:sz w:val="22"/>
+          <w:szCs w:val="22"/>
+        </w:rPr>
+      </w:pPr>
+      <w:bookmarkStart w:colFirst="0" w:colLast="0" w:name="_heading=h.g7r6r6pgye5s" w:id="1"/>
+      <w:bookmarkEnd w:id="1"/>
+      <w:r>
+        <w:rPr>
+          <w:rFonts w:ascii="Arial" w:cs="Arial" w:eastAsia="Arial" w:hAnsi="Arial"/>
+          <w:sz w:val="22"/>
+          <w:szCs w:val="22"/>
+          <w:rtl w:val="0"/>
+        </w:rPr>
+        <w:t xml:space="preserve">A visualização</w:t>
+      </w:r>
+      <w:r>
+        <w:rPr>
+          <w:rFonts w:ascii="Arial" w:cs="Arial" w:eastAsia="Arial" w:hAnsi="Arial"/>
+          <w:sz w:val="22"/>
+          <w:szCs w:val="22"/>
+          <w:rtl w:val="0"/>
+        </w:rPr>
+        <w:t xml:space="preserve"> e organização de informações de um </w:t>
+      </w:r>
+      <w:r>
+        <w:rPr>
+          <w:rFonts w:ascii="Arial" w:cs="Arial" w:eastAsia="Arial" w:hAnsi="Arial"/>
+          <w:i w:val="1"/>
+          <w:sz w:val="22"/>
+          <w:szCs w:val="22"/>
+          <w:rtl w:val="0"/>
+        </w:rPr>
+        <w:t xml:space="preserve">software </w:t>
+      </w:r>
+      <w:r>
+        <w:rPr>
+          <w:rFonts w:ascii="Arial" w:cs="Arial" w:eastAsia="Arial" w:hAnsi="Arial"/>
+          <w:sz w:val="22"/>
+          <w:szCs w:val="22"/>
+          <w:rtl w:val="0"/>
+        </w:rPr>
+        <w:t xml:space="preserve">auxilia no seu gerenciamento, o que, de forma secundária, reflete na maior </w:t>
+      </w:r>
+      <w:r>
+        <w:rPr>
+          <w:rFonts w:ascii="Arial" w:cs="Arial" w:eastAsia="Arial" w:hAnsi="Arial"/>
+          <w:sz w:val="22"/>
+          <w:szCs w:val="22"/>
+          <w:rtl w:val="0"/>
+        </w:rPr>
+        <w:t xml:space="preserve">mantenabilidade</w:t>
+      </w:r>
+      <w:r>
+        <w:rPr>
+          <w:rFonts w:ascii="Arial" w:cs="Arial" w:eastAsia="Arial" w:hAnsi="Arial"/>
+          <w:sz w:val="22"/>
+          <w:szCs w:val="22"/>
+          <w:rtl w:val="0"/>
+        </w:rPr>
+        <w:t xml:space="preserve"> do produto. </w:t>
+      </w:r>
+      <w:r>
+        <w:rPr>
+          <w:rFonts w:ascii="Arial" w:cs="Arial" w:eastAsia="Arial" w:hAnsi="Arial"/>
+          <w:sz w:val="22"/>
+          <w:szCs w:val="22"/>
+          <w:rtl w:val="0"/>
+        </w:rPr>
+        <w:t xml:space="preserve">Martin </w:t>
+      </w:r>
+      <w:r>
+        <w:rPr>
+          <w:rFonts w:ascii="Arial" w:cs="Arial" w:eastAsia="Arial" w:hAnsi="Arial"/>
+          <w:sz w:val="22"/>
+          <w:szCs w:val="22"/>
+          <w:rtl w:val="0"/>
+        </w:rPr>
+        <w:t xml:space="preserve">(2009) ilustra essa dinâmica ao comparar produtividade pelo tempo de existência do </w:t>
+      </w:r>
+      <w:r>
+        <w:rPr>
+          <w:rFonts w:ascii="Arial" w:cs="Arial" w:eastAsia="Arial" w:hAnsi="Arial"/>
+          <w:i w:val="1"/>
+          <w:sz w:val="22"/>
+          <w:szCs w:val="22"/>
+          <w:rtl w:val="0"/>
+        </w:rPr>
+        <w:t xml:space="preserve">software</w:t>
+      </w:r>
+      <w:r>
+        <w:rPr>
+          <w:rFonts w:ascii="Arial" w:cs="Arial" w:eastAsia="Arial" w:hAnsi="Arial"/>
+          <w:sz w:val="22"/>
+          <w:szCs w:val="22"/>
+          <w:rtl w:val="0"/>
+        </w:rPr>
+        <w:t xml:space="preserve">: ao passo que a extensão e complexidade do código aumentam, especialmente sem planejamento, as chances de se transformar em um emaranhado de soluções improvisadas também </w:t>
+      </w:r>
+      <w:r>
+        <w:rPr>
+          <w:rFonts w:ascii="Arial" w:cs="Arial" w:eastAsia="Arial" w:hAnsi="Arial"/>
+          <w:sz w:val="22"/>
+          <w:szCs w:val="22"/>
+          <w:rtl w:val="0"/>
+        </w:rPr>
+        <w:t xml:space="preserve">aumentam</w:t>
+      </w:r>
+      <w:r>
+        <w:rPr>
+          <w:rFonts w:ascii="Arial" w:cs="Arial" w:eastAsia="Arial" w:hAnsi="Arial"/>
+          <w:sz w:val="22"/>
+          <w:szCs w:val="22"/>
+          <w:rtl w:val="0"/>
+        </w:rPr>
+        <w:t xml:space="preserve">. Nesse cenário, o autor argumenta que a produtividade para desenvolver novas funcionalidades e a manutenção do código declina drasticamente a médio e longo prazo, quando não gerenciado corretamente, tornando-se quase impraticável e economicamente inviável.</w:t>
+      </w:r>
+    </w:p>
+    <w:p>
+      <w:pPr>
+        <w:spacing w:line="360" w:lineRule="auto"/>
+        <w:ind w:firstLine="709"/>
+        <w:jc w:val="both"/>
+        <w:rPr>
+          <w:rFonts w:ascii="Arial" w:cs="Arial" w:eastAsia="Arial" w:hAnsi="Arial"/>
+          <w:sz w:val="22"/>
+          <w:szCs w:val="22"/>
+        </w:rPr>
+      </w:pPr>
+      <w:bookmarkStart w:colFirst="0" w:colLast="0" w:name="_heading=h.wg2s0ynm6fb9" w:id="2"/>
+      <w:bookmarkEnd w:id="2"/>
+      <w:r>
+        <w:rPr>
+          <w:rFonts w:ascii="Arial" w:cs="Arial" w:eastAsia="Arial" w:hAnsi="Arial"/>
+          <w:sz w:val="22"/>
+          <w:szCs w:val="22"/>
+          <w:rtl w:val="0"/>
+        </w:rPr>
+        <w:t xml:space="preserve">O ponto de partida para projetos dessa natureza contempla a análise de código fonte, tema de investigação consolidado para diversas áreas na computação: a otimização de compilador, abordado por Dean (1995), que expõe os benefícios ao realizar análises de hierarquia de classes como método para resolver ambiguidades em invocações de funções virtuais; análises de qualidade de </w:t>
+      </w:r>
+      <w:r>
+        <w:rPr>
+          <w:rFonts w:ascii="Arial" w:cs="Arial" w:eastAsia="Arial" w:hAnsi="Arial"/>
+          <w:i w:val="1"/>
+          <w:sz w:val="22"/>
+          <w:szCs w:val="22"/>
+          <w:rtl w:val="0"/>
+        </w:rPr>
+        <w:t xml:space="preserve">software</w:t>
+      </w:r>
+      <w:r>
+        <w:rPr>
+          <w:rFonts w:ascii="Arial" w:cs="Arial" w:eastAsia="Arial" w:hAnsi="Arial"/>
+          <w:sz w:val="22"/>
+          <w:szCs w:val="22"/>
+          <w:rtl w:val="0"/>
+        </w:rPr>
+        <w:t xml:space="preserve">, abordado por Ceconello (2016), apresenta alguns dos problemas recorrentes na programação orientada a objetos; e estudos até mesmo no ramo da avaliação do quão eficiente estão os modelos de inteligência artificial baseados em linguagens (LLMs) quando comparado programação funcional com orientada a objetos, abordado por Wang (2024), que evidencia a necessidade de melhorias.</w:t>
+      </w:r>
+    </w:p>
+    <w:p>
+      <w:pPr>
+        <w:spacing w:line="360" w:lineRule="auto"/>
+        <w:ind w:firstLine="709"/>
+        <w:jc w:val="both"/>
+        <w:rPr>
+          <w:rFonts w:ascii="Arial" w:cs="Arial" w:eastAsia="Arial" w:hAnsi="Arial"/>
+          <w:sz w:val="22"/>
+          <w:szCs w:val="22"/>
+        </w:rPr>
+      </w:pPr>
+      <w:bookmarkStart w:colFirst="0" w:colLast="0" w:name="_heading=h.xm943xw7t9ir" w:id="3"/>
+      <w:bookmarkEnd w:id="3"/>
+      <w:r>
+        <w:rPr>
+          <w:rFonts w:ascii="Arial" w:cs="Arial" w:eastAsia="Arial" w:hAnsi="Arial"/>
+          <w:sz w:val="22"/>
+          <w:szCs w:val="22"/>
+          <w:rtl w:val="0"/>
+        </w:rPr>
+        <w:t xml:space="preserve">Inúmeras aplicabilidades, soluções e produtos foram propostos com objetivo de aprimorar a experiência durante e após o desenvolvimento de </w:t>
+      </w:r>
+      <w:r>
+        <w:rPr>
+          <w:rFonts w:ascii="Arial" w:cs="Arial" w:eastAsia="Arial" w:hAnsi="Arial"/>
+          <w:i w:val="1"/>
+          <w:sz w:val="22"/>
+          <w:szCs w:val="22"/>
+          <w:rtl w:val="0"/>
+        </w:rPr>
+        <w:t xml:space="preserve">software</w:t>
+      </w:r>
+      <w:r>
+        <w:rPr>
+          <w:rFonts w:ascii="Arial" w:cs="Arial" w:eastAsia="Arial" w:hAnsi="Arial"/>
+          <w:sz w:val="22"/>
+          <w:szCs w:val="22"/>
+          <w:rtl w:val="0"/>
+        </w:rPr>
+        <w:t xml:space="preserve">. Silva (2023) detalha os benefícios gerais das ferramentas que podem ser integradas em diversos momentos no ciclo de vida do </w:t>
+      </w:r>
+      <w:r>
+        <w:rPr>
+          <w:rFonts w:ascii="Arial" w:cs="Arial" w:eastAsia="Arial" w:hAnsi="Arial"/>
+          <w:i w:val="1"/>
+          <w:sz w:val="22"/>
+          <w:szCs w:val="22"/>
+          <w:rtl w:val="0"/>
+        </w:rPr>
+        <w:t xml:space="preserve">software</w:t>
+      </w:r>
+      <w:r>
+        <w:rPr>
+          <w:rFonts w:ascii="Arial" w:cs="Arial" w:eastAsia="Arial" w:hAnsi="Arial"/>
+          <w:sz w:val="22"/>
+          <w:szCs w:val="22"/>
+          <w:rtl w:val="0"/>
+        </w:rPr>
+        <w:t xml:space="preserve">, desde a etapa de codificação até a validação do produto final. Como exemplos temos: o SonarQube, uma plataforma de análise de código com foco em qualidade e cobertura de testes; o </w:t>
+      </w:r>
+      <w:r>
+        <w:rPr>
+          <w:rFonts w:ascii="Arial" w:cs="Arial" w:eastAsia="Arial" w:hAnsi="Arial"/>
+          <w:i w:val="1"/>
+          <w:sz w:val="22"/>
+          <w:szCs w:val="22"/>
+          <w:rtl w:val="0"/>
+        </w:rPr>
+        <w:t xml:space="preserve">Clang Static Analyzer,</w:t>
+      </w:r>
+      <w:r>
+        <w:rPr>
+          <w:rFonts w:ascii="Arial" w:cs="Arial" w:eastAsia="Arial" w:hAnsi="Arial"/>
+          <w:sz w:val="22"/>
+          <w:szCs w:val="22"/>
+          <w:rtl w:val="0"/>
+        </w:rPr>
+        <w:t xml:space="preserve"> uma ferramenta de análise nativa do LLVM aplicada ao C e C++; e </w:t>
+      </w:r>
+      <w:r>
+        <w:rPr>
+          <w:rFonts w:ascii="Arial" w:cs="Arial" w:eastAsia="Arial" w:hAnsi="Arial"/>
+          <w:i w:val="1"/>
+          <w:sz w:val="22"/>
+          <w:szCs w:val="22"/>
+          <w:rtl w:val="0"/>
+        </w:rPr>
+        <w:t xml:space="preserve">AddressSanitizer, </w:t>
+      </w:r>
+      <w:r>
+        <w:rPr>
+          <w:rFonts w:ascii="Arial" w:cs="Arial" w:eastAsia="Arial" w:hAnsi="Arial"/>
+          <w:sz w:val="22"/>
+          <w:szCs w:val="22"/>
+          <w:rtl w:val="0"/>
+        </w:rPr>
+        <w:t xml:space="preserve">como ferramenta para identificar erros de memória em tempo de execução.</w:t>
+      </w:r>
+    </w:p>
+    <w:p>
+      <w:pPr>
+        <w:spacing w:line="360" w:lineRule="auto"/>
+        <w:ind w:firstLine="709"/>
+        <w:jc w:val="both"/>
+        <w:rPr>
+          <w:rFonts w:ascii="Arial" w:cs="Arial" w:eastAsia="Arial" w:hAnsi="Arial"/>
+          <w:sz w:val="22"/>
+          <w:szCs w:val="22"/>
+        </w:rPr>
+      </w:pPr>
+      <w:bookmarkStart w:colFirst="0" w:colLast="0" w:name="_heading=h.51iogqm5o02y" w:id="4"/>
+      <w:bookmarkEnd w:id="4"/>
+      <w:r>
+        <w:rPr>
+          <w:rFonts w:ascii="Arial" w:cs="Arial" w:eastAsia="Arial" w:hAnsi="Arial"/>
+          <w:sz w:val="22"/>
+          <w:szCs w:val="22"/>
+          <w:rtl w:val="0"/>
+        </w:rPr>
+        <w:t xml:space="preserve">Frente</w:t>
+      </w:r>
+      <w:r>
+        <w:rPr>
+          <w:rFonts w:ascii="Arial" w:cs="Arial" w:eastAsia="Arial" w:hAnsi="Arial"/>
+          <w:sz w:val="22"/>
+          <w:szCs w:val="22"/>
+          <w:rtl w:val="0"/>
+        </w:rPr>
+        <w:t xml:space="preserve"> ao exposto, ferramentas de visualização e organização de uma base de código são bastante requisitadas em projetos de </w:t>
+      </w:r>
+      <w:r>
+        <w:rPr>
+          <w:rFonts w:ascii="Arial" w:cs="Arial" w:eastAsia="Arial" w:hAnsi="Arial"/>
+          <w:i w:val="1"/>
+          <w:sz w:val="22"/>
+          <w:szCs w:val="22"/>
+          <w:rtl w:val="0"/>
+        </w:rPr>
+        <w:t xml:space="preserve">software</w:t>
+      </w:r>
+      <w:r>
+        <w:rPr>
+          <w:rFonts w:ascii="Arial" w:cs="Arial" w:eastAsia="Arial" w:hAnsi="Arial"/>
+          <w:sz w:val="22"/>
+          <w:szCs w:val="22"/>
+          <w:rtl w:val="0"/>
+        </w:rPr>
+        <w:t xml:space="preserve">. Por consequência, é tema de pesquisas tanto no âmbito acadêmico quanto no desenvolvimento de novos produtos e soluções no setor privado. A literatura relacionada a este projeto de pesquisa está associada com a investigação feita em nível de compiladores e nos ambientes de desenvolvimento integrado (IDEs), com o intuito de auxiliar o programador na escrita e otimização da compilação de código. Entretanto, o </w:t>
+      </w:r>
+      <w:r>
+        <w:rPr>
+          <w:rFonts w:ascii="Arial" w:cs="Arial" w:eastAsia="Arial" w:hAnsi="Arial"/>
+          <w:sz w:val="22"/>
+          <w:szCs w:val="22"/>
+          <w:rtl w:val="0"/>
+        </w:rPr>
+        <w:t xml:space="preserve">mapeamento estruturado</w:t>
+      </w:r>
+      <w:r>
+        <w:rPr>
+          <w:rFonts w:ascii="Arial" w:cs="Arial" w:eastAsia="Arial" w:hAnsi="Arial"/>
+          <w:sz w:val="22"/>
+          <w:szCs w:val="22"/>
+          <w:rtl w:val="0"/>
+        </w:rPr>
+        <w:t xml:space="preserve"> para facilitar discussões e a tomada de decisão, não tem sido amplamente abordado e/ou mencionados em relevantes estudos e produtos. Sendo assim, se faz relevante arquitetar uma maneira simples e direta de obter essas informações sobre o código de forma estruturada.</w:t>
+      </w:r>
+    </w:p>
+    <w:p>
+      <w:pPr>
+        <w:spacing w:line="360" w:lineRule="auto"/>
+        <w:ind w:firstLine="709"/>
+        <w:jc w:val="both"/>
+        <w:rPr>
+          <w:rFonts w:ascii="Arial" w:cs="Arial" w:eastAsia="Arial" w:hAnsi="Arial"/>
+          <w:sz w:val="22"/>
+          <w:szCs w:val="22"/>
+        </w:rPr>
+      </w:pPr>
+      <w:bookmarkStart w:colFirst="0" w:colLast="0" w:name="_heading=h.v2b3e6z25d3r" w:id="5"/>
+      <w:bookmarkEnd w:id="5"/>
+      <w:r>
+        <w:rPr>
+          <w:rtl w:val="0"/>
+        </w:rPr>
+      </w:r>
+    </w:p>
+    <w:p>
+      <w:pPr>
+        <w:spacing w:line="360" w:lineRule="auto"/>
+        <w:rPr>
+          <w:rFonts w:ascii="Arial" w:cs="Arial" w:eastAsia="Arial" w:hAnsi="Arial"/>
+          <w:b w:val="1"/>
+          <w:sz w:val="22"/>
+          <w:szCs w:val="22"/>
+        </w:rPr>
+      </w:pPr>
+      <w:r>
+        <w:rPr>
+          <w:rFonts w:ascii="Arial" w:cs="Arial" w:eastAsia="Arial" w:hAnsi="Arial"/>
+          <w:b w:val="1"/>
+          <w:sz w:val="22"/>
+          <w:szCs w:val="22"/>
+          <w:rtl w:val="0"/>
+        </w:rPr>
+        <w:t xml:space="preserve">Objetivo</w:t>
+      </w:r>
+    </w:p>
+    <w:p>
+      <w:pPr>
+        <w:spacing w:line="360" w:lineRule="auto"/>
+        <w:rPr>
+          <w:rFonts w:ascii="Arial" w:cs="Arial" w:eastAsia="Arial" w:hAnsi="Arial"/>
+          <w:b w:val="1"/>
+          <w:sz w:val="22"/>
+          <w:szCs w:val="22"/>
+        </w:rPr>
+      </w:pPr>
+      <w:r>
+        <w:rPr>
+          <w:rtl w:val="0"/>
+        </w:rPr>
+      </w:r>
+    </w:p>
+    <w:p>
+      <w:pPr>
+        <w:spacing w:line="360" w:lineRule="auto"/>
+        <w:ind w:firstLine="709"/>
+        <w:jc w:val="both"/>
+        <w:rPr>
+          <w:rFonts w:ascii="Arial" w:cs="Arial" w:eastAsia="Arial" w:hAnsi="Arial"/>
+          <w:sz w:val="22"/>
+          <w:szCs w:val="22"/>
+        </w:rPr>
+      </w:pPr>
+      <w:r>
+        <w:rPr>
+          <w:rFonts w:ascii="Arial" w:cs="Arial" w:eastAsia="Arial" w:hAnsi="Arial"/>
+          <w:sz w:val="22"/>
+          <w:szCs w:val="22"/>
+          <w:rtl w:val="0"/>
+        </w:rPr>
+        <w:t xml:space="preserve">Este trabalho tem como objetivo desenvolver uma </w:t>
+      </w:r>
+      <w:r>
+        <w:rPr>
+          <w:rFonts w:ascii="Arial" w:cs="Arial" w:eastAsia="Arial" w:hAnsi="Arial"/>
+          <w:sz w:val="22"/>
+          <w:szCs w:val="22"/>
+          <w:rtl w:val="0"/>
+        </w:rPr>
+        <w:t xml:space="preserve">API </w:t>
+      </w:r>
+      <w:r>
+        <w:rPr>
+          <w:rFonts w:ascii="Arial" w:cs="Arial" w:eastAsia="Arial" w:hAnsi="Arial"/>
+          <w:sz w:val="22"/>
+          <w:szCs w:val="22"/>
+          <w:rtl w:val="0"/>
+        </w:rPr>
+        <w:t xml:space="preserve">capaz de realizar uma </w:t>
+      </w:r>
+      <w:r>
+        <w:rPr>
+          <w:rFonts w:ascii="Arial" w:cs="Arial" w:eastAsia="Arial" w:hAnsi="Arial"/>
+          <w:sz w:val="22"/>
+          <w:szCs w:val="22"/>
+          <w:rtl w:val="0"/>
+        </w:rPr>
+        <w:t xml:space="preserve">análise estática </w:t>
+      </w:r>
+      <w:r>
+        <w:rPr>
+          <w:rFonts w:ascii="Arial" w:cs="Arial" w:eastAsia="Arial" w:hAnsi="Arial"/>
+          <w:sz w:val="22"/>
+          <w:szCs w:val="22"/>
+          <w:rtl w:val="0"/>
+        </w:rPr>
+        <w:t xml:space="preserve">em códigos baseados em programação orientada a objetos, </w:t>
+      </w:r>
+      <w:r>
+        <w:rPr>
+          <w:rFonts w:ascii="Arial" w:cs="Arial" w:eastAsia="Arial" w:hAnsi="Arial"/>
+          <w:sz w:val="22"/>
+          <w:szCs w:val="22"/>
+          <w:rtl w:val="0"/>
+        </w:rPr>
+        <w:t xml:space="preserve">extrair informação sobre a organização das classes</w:t>
+      </w:r>
+      <w:r>
+        <w:rPr>
+          <w:rFonts w:ascii="Arial" w:cs="Arial" w:eastAsia="Arial" w:hAnsi="Arial"/>
+          <w:sz w:val="22"/>
+          <w:szCs w:val="22"/>
+          <w:rtl w:val="0"/>
+        </w:rPr>
+        <w:t xml:space="preserve"> e exportar os resultados de forma estruturada.</w:t>
+      </w:r>
+    </w:p>
+    <w:p>
+      <w:pPr>
+        <w:spacing w:line="360" w:lineRule="auto"/>
+        <w:rPr>
+          <w:rFonts w:ascii="Arial" w:cs="Arial" w:eastAsia="Arial" w:hAnsi="Arial"/>
+          <w:b w:val="1"/>
+          <w:sz w:val="22"/>
+          <w:szCs w:val="22"/>
+        </w:rPr>
+      </w:pPr>
+      <w:r>
+        <w:rPr>
+          <w:rtl w:val="0"/>
+        </w:rPr>
+      </w:r>
+    </w:p>
+    <w:p>
+      <w:pPr>
+        <w:spacing w:line="360" w:lineRule="auto"/>
+        <w:rPr>
+          <w:rFonts w:ascii="Arial" w:cs="Arial" w:eastAsia="Arial" w:hAnsi="Arial"/>
+          <w:b w:val="1"/>
+          <w:sz w:val="22"/>
+          <w:szCs w:val="22"/>
+        </w:rPr>
+      </w:pPr>
+      <w:r>
+        <w:rPr>
+          <w:rFonts w:ascii="Arial" w:cs="Arial" w:eastAsia="Arial" w:hAnsi="Arial"/>
+          <w:b w:val="1"/>
+          <w:sz w:val="22"/>
+          <w:szCs w:val="22"/>
+          <w:rtl w:val="0"/>
+        </w:rPr>
+        <w:t xml:space="preserve">Material e Métodos</w:t>
+      </w:r>
+    </w:p>
+    <w:p>
+      <w:pPr>
+        <w:spacing w:line="360" w:lineRule="auto"/>
+        <w:rPr>
+          <w:rFonts w:ascii="Arial" w:cs="Arial" w:eastAsia="Arial" w:hAnsi="Arial"/>
+          <w:b w:val="1"/>
+          <w:sz w:val="22"/>
+          <w:szCs w:val="22"/>
+        </w:rPr>
+      </w:pPr>
+      <w:r>
+        <w:rPr>
+          <w:rtl w:val="0"/>
+        </w:rPr>
+      </w:r>
+    </w:p>
+    <w:p>
+      <w:pPr>
+        <w:spacing w:line="360" w:lineRule="auto"/>
+        <w:ind w:firstLine="709"/>
+        <w:jc w:val="both"/>
+        <w:rPr>
+          <w:rFonts w:ascii="Arial" w:cs="Arial" w:eastAsia="Arial" w:hAnsi="Arial"/>
+          <w:sz w:val="22"/>
+          <w:szCs w:val="22"/>
+        </w:rPr>
+      </w:pPr>
+      <w:bookmarkStart w:colFirst="0" w:colLast="0" w:name="_heading=h.7l8vawcmygmm" w:id="6"/>
+      <w:bookmarkEnd w:id="6"/>
+      <w:r>
+        <w:rPr>
+          <w:rFonts w:ascii="Arial" w:cs="Arial" w:eastAsia="Arial" w:hAnsi="Arial"/>
+          <w:sz w:val="22"/>
+          <w:szCs w:val="22"/>
+          <w:rtl w:val="0"/>
+        </w:rPr>
+        <w:t xml:space="preserve">O presente trabalho fundamenta-se na análise de código que, pela literatura, pode ser feito tanto por uma abordagem estática ou dinâmica. Um comparativo é apresentado por  Silva (2023), que ressalta os aspectos positivos e os reveses de cada estratégia. O autor enfatiza o potencial positivo alcançado quando utilizadas em conjunto. No contexto do projeto de pesquisa proposto, a </w:t>
+      </w:r>
+      <w:r>
+        <w:rPr>
+          <w:rFonts w:ascii="Arial" w:cs="Arial" w:eastAsia="Arial" w:hAnsi="Arial"/>
+          <w:sz w:val="22"/>
+          <w:szCs w:val="22"/>
+          <w:rtl w:val="0"/>
+        </w:rPr>
+        <w:t xml:space="preserve">análise estática </w:t>
+      </w:r>
+      <w:r>
+        <w:rPr>
+          <w:rFonts w:ascii="Arial" w:cs="Arial" w:eastAsia="Arial" w:hAnsi="Arial"/>
+          <w:sz w:val="22"/>
+          <w:szCs w:val="22"/>
+          <w:rtl w:val="0"/>
+        </w:rPr>
+        <w:t xml:space="preserve">revela-se como opção promissora por depender unicamente do código, sem a necessidade de compilá-lo. O que permite uma expansão para demais linguagens de forma mais concisa e avalia a intenção original do desenvolvedor ao examinar o código antes de quaisquer otimizações do compilador.</w:t>
+      </w:r>
+    </w:p>
+    <w:p>
+      <w:pPr>
+        <w:spacing w:line="360" w:lineRule="auto"/>
+        <w:ind w:firstLine="709"/>
+        <w:jc w:val="both"/>
+        <w:rPr>
+          <w:rFonts w:ascii="Arial" w:cs="Arial" w:eastAsia="Arial" w:hAnsi="Arial"/>
+          <w:sz w:val="22"/>
+          <w:szCs w:val="22"/>
+        </w:rPr>
+      </w:pPr>
+      <w:bookmarkStart w:colFirst="0" w:colLast="0" w:name="_heading=h.2s2wn3mxnmus" w:id="7"/>
+      <w:bookmarkEnd w:id="7"/>
+      <w:r>
+        <w:rPr>
+          <w:rFonts w:ascii="Arial" w:cs="Arial" w:eastAsia="Arial" w:hAnsi="Arial"/>
+          <w:sz w:val="22"/>
+          <w:szCs w:val="22"/>
+          <w:rtl w:val="0"/>
+        </w:rPr>
+        <w:t xml:space="preserve">Tal análise segue um fluxo de desenvolvimento alinhado a implementação de compiladores. O processo inicia-se com o mapeamento do código fonte, evoluindo para a organização das informações em forma de tokens. Esse grupamento constitui a entrada para o processo de </w:t>
       </w:r>
       <w:sdt>
         <w:sdtPr>
@@ -187,28 +843,6 @@
           <w:commentRangeStart w:id="0"/>
         </w:sdtContent>
       </w:sdt>
-      <w:r>
-        <w:rPr>
-          <w:rFonts w:ascii="Arial" w:cs="Arial" w:eastAsia="Arial" w:hAnsi="Arial"/>
-          <w:sz w:val="22"/>
-          <w:szCs w:val="22"/>
-          <w:rtl w:val="0"/>
-        </w:rPr>
-        <w:t xml:space="preserve">este cenário implica em maiores investimentos para que novos engenheiros sejam incorporados à equipe por causa da complexidade</w:t>
-      </w:r>
-      <w:commentRangeEnd w:id="0"/>
-      <w:r>
-        <w:commentReference w:id="0"/>
-      </w:r>
-      <w:r>
-        <w:rPr>
-          <w:rFonts w:ascii="Arial" w:cs="Arial" w:eastAsia="Arial" w:hAnsi="Arial"/>
-          <w:sz w:val="22"/>
-          <w:szCs w:val="22"/>
-          <w:rtl w:val="0"/>
-        </w:rPr>
-        <w:t xml:space="preserve">, e </w:t>
-      </w:r>
       <w:sdt>
         <w:sdtPr>
           <w:tag w:val="goog_rdk_1"/>
@@ -220,726 +854,20 @@
       <w:r>
         <w:rPr>
           <w:rFonts w:ascii="Arial" w:cs="Arial" w:eastAsia="Arial" w:hAnsi="Arial"/>
-          <w:sz w:val="22"/>
-          <w:szCs w:val="22"/>
-          <w:rtl w:val="0"/>
-        </w:rPr>
-        <w:t xml:space="preserve">adiciona um nível de abstração extra nas tomadas de decisão relacionadas ao desenvolvimento do </w:t>
-      </w:r>
-      <w:r>
-        <w:rPr>
-          <w:rFonts w:ascii="Arial" w:cs="Arial" w:eastAsia="Arial" w:hAnsi="Arial"/>
           <w:i w:val="1"/>
           <w:sz w:val="22"/>
           <w:szCs w:val="22"/>
           <w:rtl w:val="0"/>
         </w:rPr>
-        <w:t xml:space="preserve">software </w:t>
-      </w:r>
-      <w:r>
-        <w:rPr>
-          <w:rFonts w:ascii="Arial" w:cs="Arial" w:eastAsia="Arial" w:hAnsi="Arial"/>
-          <w:sz w:val="22"/>
-          <w:szCs w:val="22"/>
-          <w:rtl w:val="0"/>
-        </w:rPr>
-        <w:t xml:space="preserve">por não ter uma visão geral do todo.</w:t>
+        <w:t xml:space="preserve">parsing</w:t>
+      </w:r>
+      <w:commentRangeEnd w:id="0"/>
+      <w:r>
+        <w:commentReference w:id="0"/>
       </w:r>
       <w:commentRangeEnd w:id="1"/>
       <w:r>
         <w:commentReference w:id="1"/>
-      </w:r>
-      <w:r>
-        <w:rPr>
-          <w:rFonts w:ascii="Arial" w:cs="Arial" w:eastAsia="Arial" w:hAnsi="Arial"/>
-          <w:sz w:val="22"/>
-          <w:szCs w:val="22"/>
-          <w:rtl w:val="0"/>
-        </w:rPr>
-        <w:t xml:space="preserve"> Sob essa perspectiva, visualizar a organização de uma base de código clara e intuitivamente agrega valor, principalmente, na rotina das empresas desenvolvedoras de </w:t>
-      </w:r>
-      <w:r>
-        <w:rPr>
-          <w:rFonts w:ascii="Arial" w:cs="Arial" w:eastAsia="Arial" w:hAnsi="Arial"/>
-          <w:i w:val="1"/>
-          <w:sz w:val="22"/>
-          <w:szCs w:val="22"/>
-          <w:rtl w:val="0"/>
-        </w:rPr>
-        <w:t xml:space="preserve">softwares</w:t>
-      </w:r>
-      <w:r>
-        <w:rPr>
-          <w:rFonts w:ascii="Arial" w:cs="Arial" w:eastAsia="Arial" w:hAnsi="Arial"/>
-          <w:sz w:val="22"/>
-          <w:szCs w:val="22"/>
-          <w:rtl w:val="0"/>
-        </w:rPr>
-        <w:t xml:space="preserve">.</w:t>
-      </w:r>
-    </w:p>
-    <w:p>
-      <w:pPr>
-        <w:spacing w:line="360" w:lineRule="auto"/>
-        <w:ind w:firstLine="709"/>
-        <w:jc w:val="both"/>
-        <w:rPr>
-          <w:rFonts w:ascii="Arial" w:cs="Arial" w:eastAsia="Arial" w:hAnsi="Arial"/>
-          <w:sz w:val="22"/>
-          <w:szCs w:val="22"/>
-        </w:rPr>
-      </w:pPr>
-      <w:bookmarkStart w:colFirst="0" w:colLast="0" w:name="_heading=h.g7r6r6pgye5s" w:id="1"/>
-      <w:bookmarkEnd w:id="1"/>
-      <w:r>
-        <w:rPr>
-          <w:rFonts w:ascii="Arial" w:cs="Arial" w:eastAsia="Arial" w:hAnsi="Arial"/>
-          <w:sz w:val="22"/>
-          <w:szCs w:val="22"/>
-          <w:rtl w:val="0"/>
-        </w:rPr>
-        <w:t xml:space="preserve">A visualização</w:t>
-      </w:r>
-      <w:r>
-        <w:rPr>
-          <w:rFonts w:ascii="Arial" w:cs="Arial" w:eastAsia="Arial" w:hAnsi="Arial"/>
-          <w:sz w:val="22"/>
-          <w:szCs w:val="22"/>
-          <w:rtl w:val="0"/>
-        </w:rPr>
-        <w:t xml:space="preserve"> e organização de informações de um </w:t>
-      </w:r>
-      <w:r>
-        <w:rPr>
-          <w:rFonts w:ascii="Arial" w:cs="Arial" w:eastAsia="Arial" w:hAnsi="Arial"/>
-          <w:i w:val="1"/>
-          <w:sz w:val="22"/>
-          <w:szCs w:val="22"/>
-          <w:rtl w:val="0"/>
-        </w:rPr>
-        <w:t xml:space="preserve">software </w:t>
-      </w:r>
-      <w:r>
-        <w:rPr>
-          <w:rFonts w:ascii="Arial" w:cs="Arial" w:eastAsia="Arial" w:hAnsi="Arial"/>
-          <w:sz w:val="22"/>
-          <w:szCs w:val="22"/>
-          <w:rtl w:val="0"/>
-        </w:rPr>
-        <w:t xml:space="preserve">auxilia no seu gerenciamento, o que, de forma secundária, reflete na maior </w:t>
-      </w:r>
-      <w:r>
-        <w:rPr>
-          <w:rFonts w:ascii="Arial" w:cs="Arial" w:eastAsia="Arial" w:hAnsi="Arial"/>
-          <w:sz w:val="22"/>
-          <w:szCs w:val="22"/>
-          <w:rtl w:val="0"/>
-        </w:rPr>
-        <w:t xml:space="preserve">mantenabilidade</w:t>
-      </w:r>
-      <w:r>
-        <w:rPr>
-          <w:rFonts w:ascii="Arial" w:cs="Arial" w:eastAsia="Arial" w:hAnsi="Arial"/>
-          <w:sz w:val="22"/>
-          <w:szCs w:val="22"/>
-          <w:rtl w:val="0"/>
-        </w:rPr>
-        <w:t xml:space="preserve"> do produto. </w:t>
-      </w:r>
-      <w:r>
-        <w:rPr>
-          <w:rFonts w:ascii="Arial" w:cs="Arial" w:eastAsia="Arial" w:hAnsi="Arial"/>
-          <w:sz w:val="22"/>
-          <w:szCs w:val="22"/>
-          <w:rtl w:val="0"/>
-        </w:rPr>
-        <w:t xml:space="preserve">Martin </w:t>
-      </w:r>
-      <w:r>
-        <w:rPr>
-          <w:rFonts w:ascii="Arial" w:cs="Arial" w:eastAsia="Arial" w:hAnsi="Arial"/>
-          <w:sz w:val="22"/>
-          <w:szCs w:val="22"/>
-          <w:rtl w:val="0"/>
-        </w:rPr>
-        <w:t xml:space="preserve">(2009) ilustra essa dinâmica ao comparar produtividade pelo tempo de existência do </w:t>
-      </w:r>
-      <w:r>
-        <w:rPr>
-          <w:rFonts w:ascii="Arial" w:cs="Arial" w:eastAsia="Arial" w:hAnsi="Arial"/>
-          <w:i w:val="1"/>
-          <w:sz w:val="22"/>
-          <w:szCs w:val="22"/>
-          <w:rtl w:val="0"/>
-        </w:rPr>
-        <w:t xml:space="preserve">software</w:t>
-      </w:r>
-      <w:r>
-        <w:rPr>
-          <w:rFonts w:ascii="Arial" w:cs="Arial" w:eastAsia="Arial" w:hAnsi="Arial"/>
-          <w:sz w:val="22"/>
-          <w:szCs w:val="22"/>
-          <w:rtl w:val="0"/>
-        </w:rPr>
-        <w:t xml:space="preserve">: ao passo que a extensão e complexidade do código aumentam, especialmente sem planejamento, as chances de se transformar em um emaranhado de soluções improvisadas também amentam. Nesse cenário, o autor argumenta que a produtividade para desenvolver novas funcionalidades e a manutenção do código declina drasticamente a médio e longo prazo, quando não gerenciado corretamente, tornando-se quase impraticável e economicamente inviável.</w:t>
-      </w:r>
-    </w:p>
-    <w:p>
-      <w:pPr>
-        <w:spacing w:line="360" w:lineRule="auto"/>
-        <w:ind w:firstLine="709"/>
-        <w:jc w:val="both"/>
-        <w:rPr>
-          <w:rFonts w:ascii="Arial" w:cs="Arial" w:eastAsia="Arial" w:hAnsi="Arial"/>
-          <w:sz w:val="22"/>
-          <w:szCs w:val="22"/>
-        </w:rPr>
-      </w:pPr>
-      <w:bookmarkStart w:colFirst="0" w:colLast="0" w:name="_heading=h.wg2s0ynm6fb9" w:id="2"/>
-      <w:bookmarkEnd w:id="2"/>
-      <w:r>
-        <w:rPr>
-          <w:rFonts w:ascii="Arial" w:cs="Arial" w:eastAsia="Arial" w:hAnsi="Arial"/>
-          <w:sz w:val="22"/>
-          <w:szCs w:val="22"/>
-          <w:rtl w:val="0"/>
-        </w:rPr>
-        <w:t xml:space="preserve">O ponto de partida para projetos dessa natureza contempla a análise de código fonte, tema de investigação consolidado para diversas áreas na computação: a otimização de compilador, abordado por Dean (1995), que expõe os benefícios ao realizar análises de hierarquia de classes como método para resolver ambiguidades em invocações de funções virtuais; análises de qualidade de </w:t>
-      </w:r>
-      <w:r>
-        <w:rPr>
-          <w:rFonts w:ascii="Arial" w:cs="Arial" w:eastAsia="Arial" w:hAnsi="Arial"/>
-          <w:i w:val="1"/>
-          <w:sz w:val="22"/>
-          <w:szCs w:val="22"/>
-          <w:rtl w:val="0"/>
-        </w:rPr>
-        <w:t xml:space="preserve">software</w:t>
-      </w:r>
-      <w:r>
-        <w:rPr>
-          <w:rFonts w:ascii="Arial" w:cs="Arial" w:eastAsia="Arial" w:hAnsi="Arial"/>
-          <w:sz w:val="22"/>
-          <w:szCs w:val="22"/>
-          <w:rtl w:val="0"/>
-        </w:rPr>
-        <w:t xml:space="preserve">, abordado por Ceconello (2016), apresenta alguns dos problemas recorrentes na programação orientada a objetos; e estudos até mesmo no ramo da avaliação do quão eficiente estão os modelos de inteligência artificial baseados em linguagens (LLMs) quando comparado programação funcional com orientada a objetos, abordado por Wang (2024), que evidencia a necessidade de melhorias.</w:t>
-      </w:r>
-    </w:p>
-    <w:p>
-      <w:pPr>
-        <w:spacing w:line="360" w:lineRule="auto"/>
-        <w:ind w:firstLine="709"/>
-        <w:jc w:val="both"/>
-        <w:rPr>
-          <w:rFonts w:ascii="Arial" w:cs="Arial" w:eastAsia="Arial" w:hAnsi="Arial"/>
-          <w:sz w:val="22"/>
-          <w:szCs w:val="22"/>
-        </w:rPr>
-      </w:pPr>
-      <w:bookmarkStart w:colFirst="0" w:colLast="0" w:name="_heading=h.xm943xw7t9ir" w:id="3"/>
-      <w:bookmarkEnd w:id="3"/>
-      <w:r>
-        <w:rPr>
-          <w:rFonts w:ascii="Arial" w:cs="Arial" w:eastAsia="Arial" w:hAnsi="Arial"/>
-          <w:sz w:val="22"/>
-          <w:szCs w:val="22"/>
-          <w:rtl w:val="0"/>
-        </w:rPr>
-        <w:t xml:space="preserve">Inúmeras aplicabilidades, soluções e produtos foram propostos com objetivo de aprimorar a experiência durante e após o desenvolvimento de </w:t>
-      </w:r>
-      <w:r>
-        <w:rPr>
-          <w:rFonts w:ascii="Arial" w:cs="Arial" w:eastAsia="Arial" w:hAnsi="Arial"/>
-          <w:i w:val="1"/>
-          <w:sz w:val="22"/>
-          <w:szCs w:val="22"/>
-          <w:rtl w:val="0"/>
-        </w:rPr>
-        <w:t xml:space="preserve">software</w:t>
-      </w:r>
-      <w:r>
-        <w:rPr>
-          <w:rFonts w:ascii="Arial" w:cs="Arial" w:eastAsia="Arial" w:hAnsi="Arial"/>
-          <w:sz w:val="22"/>
-          <w:szCs w:val="22"/>
-          <w:rtl w:val="0"/>
-        </w:rPr>
-        <w:t xml:space="preserve">. Silva (2023) detalha os benefícios gerais das ferramentas que podem ser integradas em diversos momentos no ciclo de vida do </w:t>
-      </w:r>
-      <w:r>
-        <w:rPr>
-          <w:rFonts w:ascii="Arial" w:cs="Arial" w:eastAsia="Arial" w:hAnsi="Arial"/>
-          <w:i w:val="1"/>
-          <w:sz w:val="22"/>
-          <w:szCs w:val="22"/>
-          <w:rtl w:val="0"/>
-        </w:rPr>
-        <w:t xml:space="preserve">software</w:t>
-      </w:r>
-      <w:r>
-        <w:rPr>
-          <w:rFonts w:ascii="Arial" w:cs="Arial" w:eastAsia="Arial" w:hAnsi="Arial"/>
-          <w:sz w:val="22"/>
-          <w:szCs w:val="22"/>
-          <w:rtl w:val="0"/>
-        </w:rPr>
-        <w:t xml:space="preserve">, desde a etapa de codificação até a validação do produto final. Como exemplos temos: o SonarQube, uma plataforma de análise de código com foco em qualidade e cobertura de testes; o </w:t>
-      </w:r>
-      <w:r>
-        <w:rPr>
-          <w:rFonts w:ascii="Arial" w:cs="Arial" w:eastAsia="Arial" w:hAnsi="Arial"/>
-          <w:i w:val="1"/>
-          <w:sz w:val="22"/>
-          <w:szCs w:val="22"/>
-          <w:rtl w:val="0"/>
-        </w:rPr>
-        <w:t xml:space="preserve">Clang Static Analyzer,</w:t>
-      </w:r>
-      <w:r>
-        <w:rPr>
-          <w:rFonts w:ascii="Arial" w:cs="Arial" w:eastAsia="Arial" w:hAnsi="Arial"/>
-          <w:sz w:val="22"/>
-          <w:szCs w:val="22"/>
-          <w:rtl w:val="0"/>
-        </w:rPr>
-        <w:t xml:space="preserve"> uma ferramenta de análise nativa do LLVM aplicada ao C e C++; e </w:t>
-      </w:r>
-      <w:r>
-        <w:rPr>
-          <w:rFonts w:ascii="Arial" w:cs="Arial" w:eastAsia="Arial" w:hAnsi="Arial"/>
-          <w:i w:val="1"/>
-          <w:sz w:val="22"/>
-          <w:szCs w:val="22"/>
-          <w:rtl w:val="0"/>
-        </w:rPr>
-        <w:t xml:space="preserve">AddressSanitizer, </w:t>
-      </w:r>
-      <w:r>
-        <w:rPr>
-          <w:rFonts w:ascii="Arial" w:cs="Arial" w:eastAsia="Arial" w:hAnsi="Arial"/>
-          <w:sz w:val="22"/>
-          <w:szCs w:val="22"/>
-          <w:rtl w:val="0"/>
-        </w:rPr>
-        <w:t xml:space="preserve">como ferramenta para identificar erros de memória em tempo de execução.</w:t>
-      </w:r>
-    </w:p>
-    <w:p>
-      <w:pPr>
-        <w:spacing w:line="360" w:lineRule="auto"/>
-        <w:ind w:firstLine="709"/>
-        <w:jc w:val="both"/>
-        <w:rPr>
-          <w:rFonts w:ascii="Arial" w:cs="Arial" w:eastAsia="Arial" w:hAnsi="Arial"/>
-          <w:sz w:val="22"/>
-          <w:szCs w:val="22"/>
-        </w:rPr>
-      </w:pPr>
-      <w:bookmarkStart w:colFirst="0" w:colLast="0" w:name="_heading=h.51iogqm5o02y" w:id="4"/>
-      <w:bookmarkEnd w:id="4"/>
-      <w:r>
-        <w:rPr>
-          <w:rFonts w:ascii="Arial" w:cs="Arial" w:eastAsia="Arial" w:hAnsi="Arial"/>
-          <w:sz w:val="22"/>
-          <w:szCs w:val="22"/>
-          <w:rtl w:val="0"/>
-        </w:rPr>
-        <w:t xml:space="preserve">Frente</w:t>
-      </w:r>
-      <w:r>
-        <w:rPr>
-          <w:rFonts w:ascii="Arial" w:cs="Arial" w:eastAsia="Arial" w:hAnsi="Arial"/>
-          <w:sz w:val="22"/>
-          <w:szCs w:val="22"/>
-          <w:rtl w:val="0"/>
-        </w:rPr>
-        <w:t xml:space="preserve"> ao exposto, ferramentas de visualização e organização de uma base de código são bastante requisitadas em projetos de </w:t>
-      </w:r>
-      <w:r>
-        <w:rPr>
-          <w:rFonts w:ascii="Arial" w:cs="Arial" w:eastAsia="Arial" w:hAnsi="Arial"/>
-          <w:i w:val="1"/>
-          <w:sz w:val="22"/>
-          <w:szCs w:val="22"/>
-          <w:rtl w:val="0"/>
-        </w:rPr>
-        <w:t xml:space="preserve">software</w:t>
-      </w:r>
-      <w:r>
-        <w:rPr>
-          <w:rFonts w:ascii="Arial" w:cs="Arial" w:eastAsia="Arial" w:hAnsi="Arial"/>
-          <w:sz w:val="22"/>
-          <w:szCs w:val="22"/>
-          <w:rtl w:val="0"/>
-        </w:rPr>
-        <w:t xml:space="preserve">. Por consequência, é tema de pesquisas tanto no âmbito acadêmico quanto no desenvolvimento de novos produtos e soluções no setor privado. A literatura relacionada a este projeto de pesquisa está associada com a investigação feita em nível de compiladores e nos ambientes de desenvolvimento integrado (IDEs), com o intuito de auxiliar o programador na escrita e otimização da compilação de código. Entretanto, o </w:t>
-      </w:r>
-      <w:sdt>
-        <w:sdtPr>
-          <w:tag w:val="goog_rdk_2"/>
-        </w:sdtPr>
-        <w:sdtContent>
-          <w:commentRangeStart w:id="2"/>
-        </w:sdtContent>
-      </w:sdt>
-      <w:r>
-        <w:rPr>
-          <w:rFonts w:ascii="Arial" w:cs="Arial" w:eastAsia="Arial" w:hAnsi="Arial"/>
-          <w:sz w:val="22"/>
-          <w:szCs w:val="22"/>
-          <w:rtl w:val="0"/>
-        </w:rPr>
-        <w:t xml:space="preserve">mapeamento estruturado</w:t>
-      </w:r>
-      <w:commentRangeEnd w:id="2"/>
-      <w:r>
-        <w:commentReference w:id="2"/>
-      </w:r>
-      <w:r>
-        <w:rPr>
-          <w:rFonts w:ascii="Arial" w:cs="Arial" w:eastAsia="Arial" w:hAnsi="Arial"/>
-          <w:sz w:val="22"/>
-          <w:szCs w:val="22"/>
-          <w:rtl w:val="0"/>
-        </w:rPr>
-        <w:t xml:space="preserve"> e a </w:t>
-      </w:r>
-      <w:sdt>
-        <w:sdtPr>
-          <w:tag w:val="goog_rdk_3"/>
-        </w:sdtPr>
-        <w:sdtContent>
-          <w:commentRangeStart w:id="3"/>
-        </w:sdtContent>
-      </w:sdt>
-      <w:r>
-        <w:rPr>
-          <w:rFonts w:ascii="Arial" w:cs="Arial" w:eastAsia="Arial" w:hAnsi="Arial"/>
-          <w:sz w:val="22"/>
-          <w:szCs w:val="22"/>
-          <w:rtl w:val="0"/>
-        </w:rPr>
-        <w:t xml:space="preserve">exposição organizada do código</w:t>
-      </w:r>
-      <w:commentRangeEnd w:id="3"/>
-      <w:r>
-        <w:commentReference w:id="3"/>
-      </w:r>
-      <w:r>
-        <w:rPr>
-          <w:rFonts w:ascii="Arial" w:cs="Arial" w:eastAsia="Arial" w:hAnsi="Arial"/>
-          <w:sz w:val="22"/>
-          <w:szCs w:val="22"/>
-          <w:rtl w:val="0"/>
-        </w:rPr>
-        <w:t xml:space="preserve"> para facilitar discussões e a tomada de decisão, não tem sido amplamente abordado e/ou mencionados em relevantes estudos e produtos. Sendo assim, se faz relevante arquitetar uma maneira simples e direta de obter essas informações sobre o código de forma estruturada.</w:t>
-      </w:r>
-    </w:p>
-    <w:p>
-      <w:pPr>
-        <w:spacing w:line="360" w:lineRule="auto"/>
-        <w:ind w:firstLine="709"/>
-        <w:jc w:val="both"/>
-        <w:rPr>
-          <w:rFonts w:ascii="Arial" w:cs="Arial" w:eastAsia="Arial" w:hAnsi="Arial"/>
-          <w:sz w:val="22"/>
-          <w:szCs w:val="22"/>
-        </w:rPr>
-      </w:pPr>
-      <w:bookmarkStart w:colFirst="0" w:colLast="0" w:name="_heading=h.v2b3e6z25d3r" w:id="5"/>
-      <w:bookmarkEnd w:id="5"/>
-      <w:r>
-        <w:rPr>
-          <w:rtl w:val="0"/>
-        </w:rPr>
-      </w:r>
-    </w:p>
-    <w:p>
-      <w:pPr>
-        <w:spacing w:line="360" w:lineRule="auto"/>
-        <w:rPr>
-          <w:rFonts w:ascii="Arial" w:cs="Arial" w:eastAsia="Arial" w:hAnsi="Arial"/>
-          <w:b w:val="1"/>
-          <w:sz w:val="22"/>
-          <w:szCs w:val="22"/>
-        </w:rPr>
-      </w:pPr>
-      <w:r>
-        <w:rPr>
-          <w:rFonts w:ascii="Arial" w:cs="Arial" w:eastAsia="Arial" w:hAnsi="Arial"/>
-          <w:b w:val="1"/>
-          <w:sz w:val="22"/>
-          <w:szCs w:val="22"/>
-          <w:rtl w:val="0"/>
-        </w:rPr>
-        <w:t xml:space="preserve">Objetivo</w:t>
-      </w:r>
-    </w:p>
-    <w:p>
-      <w:pPr>
-        <w:spacing w:line="360" w:lineRule="auto"/>
-        <w:rPr>
-          <w:rFonts w:ascii="Arial" w:cs="Arial" w:eastAsia="Arial" w:hAnsi="Arial"/>
-          <w:b w:val="1"/>
-          <w:sz w:val="22"/>
-          <w:szCs w:val="22"/>
-        </w:rPr>
-      </w:pPr>
-      <w:r>
-        <w:rPr>
-          <w:rtl w:val="0"/>
-        </w:rPr>
-      </w:r>
-    </w:p>
-    <w:p>
-      <w:pPr>
-        <w:spacing w:line="360" w:lineRule="auto"/>
-        <w:ind w:firstLine="709"/>
-        <w:jc w:val="both"/>
-        <w:rPr>
-          <w:rFonts w:ascii="Arial" w:cs="Arial" w:eastAsia="Arial" w:hAnsi="Arial"/>
-          <w:sz w:val="22"/>
-          <w:szCs w:val="22"/>
-        </w:rPr>
-      </w:pPr>
-      <w:r>
-        <w:rPr>
-          <w:rFonts w:ascii="Arial" w:cs="Arial" w:eastAsia="Arial" w:hAnsi="Arial"/>
-          <w:sz w:val="22"/>
-          <w:szCs w:val="22"/>
-          <w:rtl w:val="0"/>
-        </w:rPr>
-        <w:t xml:space="preserve">Este trabalho tem como objetivo desenvolver uma </w:t>
-      </w:r>
-      <w:sdt>
-        <w:sdtPr>
-          <w:tag w:val="goog_rdk_4"/>
-        </w:sdtPr>
-        <w:sdtContent>
-          <w:commentRangeStart w:id="4"/>
-        </w:sdtContent>
-      </w:sdt>
-      <w:r>
-        <w:rPr>
-          <w:rFonts w:ascii="Arial" w:cs="Arial" w:eastAsia="Arial" w:hAnsi="Arial"/>
-          <w:sz w:val="22"/>
-          <w:szCs w:val="22"/>
-          <w:rtl w:val="0"/>
-        </w:rPr>
-        <w:t xml:space="preserve">API </w:t>
-      </w:r>
-      <w:commentRangeEnd w:id="4"/>
-      <w:r>
-        <w:commentReference w:id="4"/>
-      </w:r>
-      <w:r>
-        <w:rPr>
-          <w:rFonts w:ascii="Arial" w:cs="Arial" w:eastAsia="Arial" w:hAnsi="Arial"/>
-          <w:sz w:val="22"/>
-          <w:szCs w:val="22"/>
-          <w:rtl w:val="0"/>
-        </w:rPr>
-        <w:t xml:space="preserve">capaz de realizar uma </w:t>
-      </w:r>
-      <w:r>
-        <w:rPr>
-          <w:rFonts w:ascii="Arial" w:cs="Arial" w:eastAsia="Arial" w:hAnsi="Arial"/>
-          <w:sz w:val="22"/>
-          <w:szCs w:val="22"/>
-          <w:rtl w:val="0"/>
-        </w:rPr>
-        <w:t xml:space="preserve">análise estática </w:t>
-      </w:r>
-      <w:r>
-        <w:rPr>
-          <w:rFonts w:ascii="Arial" w:cs="Arial" w:eastAsia="Arial" w:hAnsi="Arial"/>
-          <w:sz w:val="22"/>
-          <w:szCs w:val="22"/>
-          <w:rtl w:val="0"/>
-        </w:rPr>
-        <w:t xml:space="preserve">em códigos baseados em programação orientada a objetos, </w:t>
-      </w:r>
-      <w:sdt>
-        <w:sdtPr>
-          <w:tag w:val="goog_rdk_5"/>
-        </w:sdtPr>
-        <w:sdtContent>
-          <w:commentRangeStart w:id="5"/>
-        </w:sdtContent>
-      </w:sdt>
-      <w:r>
-        <w:rPr>
-          <w:rFonts w:ascii="Arial" w:cs="Arial" w:eastAsia="Arial" w:hAnsi="Arial"/>
-          <w:sz w:val="22"/>
-          <w:szCs w:val="22"/>
-          <w:rtl w:val="0"/>
-        </w:rPr>
-        <w:t xml:space="preserve">extrair informação sobre a organização das classes</w:t>
-      </w:r>
-      <w:commentRangeEnd w:id="5"/>
-      <w:r>
-        <w:commentReference w:id="5"/>
-      </w:r>
-      <w:r>
-        <w:rPr>
-          <w:rFonts w:ascii="Arial" w:cs="Arial" w:eastAsia="Arial" w:hAnsi="Arial"/>
-          <w:sz w:val="22"/>
-          <w:szCs w:val="22"/>
-          <w:rtl w:val="0"/>
-        </w:rPr>
-        <w:t xml:space="preserve"> e exportar os resultados de forma estruturada.</w:t>
-      </w:r>
-    </w:p>
-    <w:p>
-      <w:pPr>
-        <w:spacing w:line="360" w:lineRule="auto"/>
-        <w:rPr>
-          <w:rFonts w:ascii="Arial" w:cs="Arial" w:eastAsia="Arial" w:hAnsi="Arial"/>
-          <w:b w:val="1"/>
-          <w:sz w:val="22"/>
-          <w:szCs w:val="22"/>
-        </w:rPr>
-      </w:pPr>
-      <w:r>
-        <w:rPr>
-          <w:rtl w:val="0"/>
-        </w:rPr>
-      </w:r>
-    </w:p>
-    <w:p>
-      <w:pPr>
-        <w:spacing w:line="360" w:lineRule="auto"/>
-        <w:rPr>
-          <w:rFonts w:ascii="Arial" w:cs="Arial" w:eastAsia="Arial" w:hAnsi="Arial"/>
-          <w:b w:val="1"/>
-          <w:sz w:val="22"/>
-          <w:szCs w:val="22"/>
-        </w:rPr>
-      </w:pPr>
-      <w:r>
-        <w:rPr>
-          <w:rFonts w:ascii="Arial" w:cs="Arial" w:eastAsia="Arial" w:hAnsi="Arial"/>
-          <w:b w:val="1"/>
-          <w:sz w:val="22"/>
-          <w:szCs w:val="22"/>
-          <w:rtl w:val="0"/>
-        </w:rPr>
-        <w:t xml:space="preserve">Material e Métodos</w:t>
-      </w:r>
-    </w:p>
-    <w:p>
-      <w:pPr>
-        <w:spacing w:line="360" w:lineRule="auto"/>
-        <w:rPr>
-          <w:rFonts w:ascii="Arial" w:cs="Arial" w:eastAsia="Arial" w:hAnsi="Arial"/>
-          <w:b w:val="1"/>
-          <w:sz w:val="22"/>
-          <w:szCs w:val="22"/>
-        </w:rPr>
-      </w:pPr>
-      <w:r>
-        <w:rPr>
-          <w:rtl w:val="0"/>
-        </w:rPr>
-      </w:r>
-    </w:p>
-    <w:p>
-      <w:pPr>
-        <w:spacing w:line="360" w:lineRule="auto"/>
-        <w:ind w:firstLine="709"/>
-        <w:jc w:val="both"/>
-        <w:rPr>
-          <w:rFonts w:ascii="Arial" w:cs="Arial" w:eastAsia="Arial" w:hAnsi="Arial"/>
-          <w:sz w:val="22"/>
-          <w:szCs w:val="22"/>
-        </w:rPr>
-      </w:pPr>
-      <w:bookmarkStart w:colFirst="0" w:colLast="0" w:name="_heading=h.7l8vawcmygmm" w:id="6"/>
-      <w:bookmarkEnd w:id="6"/>
-      <w:r>
-        <w:rPr>
-          <w:rFonts w:ascii="Arial" w:cs="Arial" w:eastAsia="Arial" w:hAnsi="Arial"/>
-          <w:sz w:val="22"/>
-          <w:szCs w:val="22"/>
-          <w:rtl w:val="0"/>
-        </w:rPr>
-        <w:t xml:space="preserve">O presente trabalho fundamenta-se na análise de código que, pela literatura, pode ser feito tanto por uma abordagem estática ou dinâmica. Um comparativo é apresentado por  Silva (2023), que ressalta os aspectos positivos e os reveses de cada estratégia. O autor enfatiza o potencial positivo alcançado quando utilizadas em conjunto. No contexto do projeto de pesquisa proposto, a </w:t>
-      </w:r>
-      <w:sdt>
-        <w:sdtPr>
-          <w:tag w:val="goog_rdk_6"/>
-        </w:sdtPr>
-        <w:sdtContent>
-          <w:commentRangeStart w:id="6"/>
-        </w:sdtContent>
-      </w:sdt>
-      <w:r>
-        <w:rPr>
-          <w:rFonts w:ascii="Arial" w:cs="Arial" w:eastAsia="Arial" w:hAnsi="Arial"/>
-          <w:sz w:val="22"/>
-          <w:szCs w:val="22"/>
-          <w:rtl w:val="0"/>
-        </w:rPr>
-        <w:t xml:space="preserve">análise estática </w:t>
-      </w:r>
-      <w:commentRangeEnd w:id="6"/>
-      <w:r>
-        <w:commentReference w:id="6"/>
-      </w:r>
-      <w:r>
-        <w:rPr>
-          <w:rFonts w:ascii="Arial" w:cs="Arial" w:eastAsia="Arial" w:hAnsi="Arial"/>
-          <w:sz w:val="22"/>
-          <w:szCs w:val="22"/>
-          <w:rtl w:val="0"/>
-        </w:rPr>
-        <w:t xml:space="preserve">revela-se como opção promissora por depender unicamente do código, sem a necessidade de compilá-lo. O que permite uma expansão para demais linguagens de forma mais concisa e avalia a intenção original do desenvolvedor ao examinar o código antes de quaisquer otimizações do compilador.</w:t>
-      </w:r>
-    </w:p>
-    <w:p>
-      <w:pPr>
-        <w:spacing w:line="360" w:lineRule="auto"/>
-        <w:ind w:firstLine="709"/>
-        <w:jc w:val="both"/>
-        <w:rPr>
-          <w:rFonts w:ascii="Arial" w:cs="Arial" w:eastAsia="Arial" w:hAnsi="Arial"/>
-          <w:sz w:val="22"/>
-          <w:szCs w:val="22"/>
-        </w:rPr>
-      </w:pPr>
-      <w:bookmarkStart w:colFirst="0" w:colLast="0" w:name="_heading=h.2s2wn3mxnmus" w:id="7"/>
-      <w:bookmarkEnd w:id="7"/>
-      <w:r>
-        <w:rPr>
-          <w:rFonts w:ascii="Arial" w:cs="Arial" w:eastAsia="Arial" w:hAnsi="Arial"/>
-          <w:sz w:val="22"/>
-          <w:szCs w:val="22"/>
-          <w:rtl w:val="0"/>
-        </w:rPr>
-        <w:t xml:space="preserve">Tal análise segue um fluxo de desenvolvimento alinhado a implementação de compiladores. O processo inicia-se com o mapeamento do código fonte, evoluindo para a organização das informações em forma de tokens. Esse grupamento constitui a entrada para o processo de </w:t>
-      </w:r>
-      <w:sdt>
-        <w:sdtPr>
-          <w:tag w:val="goog_rdk_7"/>
-        </w:sdtPr>
-        <w:sdtContent>
-          <w:commentRangeStart w:id="7"/>
-        </w:sdtContent>
-      </w:sdt>
-      <w:r>
-        <w:rPr>
-          <w:rFonts w:ascii="Arial" w:cs="Arial" w:eastAsia="Arial" w:hAnsi="Arial"/>
-          <w:i w:val="1"/>
-          <w:sz w:val="22"/>
-          <w:szCs w:val="22"/>
-          <w:rtl w:val="0"/>
-        </w:rPr>
-        <w:t xml:space="preserve">parsing</w:t>
-      </w:r>
-      <w:commentRangeEnd w:id="7"/>
-      <w:r>
-        <w:commentReference w:id="7"/>
       </w:r>
       <w:r>
         <w:rPr>
@@ -4546,8 +4474,12 @@
             </w:pPr>
             <w:r>
               <w:rPr>
-                <w:rtl w:val="0"/>
-              </w:rPr>
+                <w:rFonts w:ascii="Arial" w:cs="Arial" w:eastAsia="Arial" w:hAnsi="Arial"/>
+                <w:sz w:val="22"/>
+                <w:szCs w:val="22"/>
+                <w:rtl w:val="0"/>
+              </w:rPr>
+              <w:t xml:space="preserve">x</w:t>
             </w:r>
           </w:p>
         </w:tc>
@@ -4706,89 +4638,98 @@
               </w:rPr>
               <w:t xml:space="preserve">Entrega do resultados preliminares</w:t>
             </w:r>
-          </w:p>
-        </w:tc>
-        <w:tc>
-          <w:tcPr>
-            <w:shd w:fill="auto" w:val="clear"/>
-            <w:vAlign w:val="center"/>
-          </w:tcPr>
-          <w:p>
-            <w:pPr>
-              <w:jc w:val="center"/>
-              <w:rPr>
-                <w:rFonts w:ascii="Arial" w:cs="Arial" w:eastAsia="Arial" w:hAnsi="Arial"/>
-                <w:sz w:val="22"/>
-                <w:szCs w:val="22"/>
-              </w:rPr>
-            </w:pPr>
-            <w:r>
-              <w:rPr>
-                <w:rtl w:val="0"/>
-              </w:rPr>
-            </w:r>
-          </w:p>
-        </w:tc>
-        <w:tc>
-          <w:tcPr>
-            <w:shd w:fill="auto" w:val="clear"/>
-            <w:vAlign w:val="center"/>
-          </w:tcPr>
-          <w:p>
-            <w:pPr>
-              <w:jc w:val="center"/>
-              <w:rPr>
-                <w:rFonts w:ascii="Arial" w:cs="Arial" w:eastAsia="Arial" w:hAnsi="Arial"/>
-                <w:sz w:val="22"/>
-                <w:szCs w:val="22"/>
-              </w:rPr>
-            </w:pPr>
-            <w:r>
-              <w:rPr>
-                <w:rtl w:val="0"/>
-              </w:rPr>
-            </w:r>
-          </w:p>
-        </w:tc>
-        <w:tc>
-          <w:tcPr>
-            <w:shd w:fill="auto" w:val="clear"/>
-            <w:vAlign w:val="center"/>
-          </w:tcPr>
-          <w:p>
-            <w:pPr>
-              <w:jc w:val="center"/>
-              <w:rPr>
-                <w:rFonts w:ascii="Arial" w:cs="Arial" w:eastAsia="Arial" w:hAnsi="Arial"/>
-                <w:sz w:val="22"/>
-                <w:szCs w:val="22"/>
-              </w:rPr>
-            </w:pPr>
-            <w:r>
-              <w:rPr>
-                <w:rtl w:val="0"/>
-              </w:rPr>
-            </w:r>
-          </w:p>
-        </w:tc>
-        <w:tc>
-          <w:tcPr>
-            <w:shd w:fill="auto" w:val="clear"/>
-            <w:vAlign w:val="center"/>
-          </w:tcPr>
-          <w:p>
-            <w:pPr>
-              <w:jc w:val="center"/>
-              <w:rPr>
-                <w:rFonts w:ascii="Arial" w:cs="Arial" w:eastAsia="Arial" w:hAnsi="Arial"/>
-                <w:sz w:val="22"/>
-                <w:szCs w:val="22"/>
-              </w:rPr>
-            </w:pPr>
-            <w:r>
-              <w:rPr>
-                <w:rtl w:val="0"/>
-              </w:rPr>
+            <w:r>
+              <w:rPr>
+                <w:rtl w:val="0"/>
+              </w:rPr>
+            </w:r>
+          </w:p>
+        </w:tc>
+        <w:tc>
+          <w:tcPr>
+            <w:shd w:fill="auto" w:val="clear"/>
+            <w:vAlign w:val="center"/>
+          </w:tcPr>
+          <w:p>
+            <w:pPr>
+              <w:jc w:val="center"/>
+              <w:rPr>
+                <w:rFonts w:ascii="Arial" w:cs="Arial" w:eastAsia="Arial" w:hAnsi="Arial"/>
+                <w:sz w:val="22"/>
+                <w:szCs w:val="22"/>
+              </w:rPr>
+            </w:pPr>
+            <w:r>
+              <w:rPr>
+                <w:rtl w:val="0"/>
+              </w:rPr>
+            </w:r>
+          </w:p>
+        </w:tc>
+        <w:tc>
+          <w:tcPr>
+            <w:shd w:fill="auto" w:val="clear"/>
+            <w:vAlign w:val="center"/>
+          </w:tcPr>
+          <w:p>
+            <w:pPr>
+              <w:jc w:val="center"/>
+              <w:rPr>
+                <w:rFonts w:ascii="Arial" w:cs="Arial" w:eastAsia="Arial" w:hAnsi="Arial"/>
+                <w:sz w:val="22"/>
+                <w:szCs w:val="22"/>
+              </w:rPr>
+            </w:pPr>
+            <w:r>
+              <w:rPr>
+                <w:rtl w:val="0"/>
+              </w:rPr>
+            </w:r>
+          </w:p>
+        </w:tc>
+        <w:tc>
+          <w:tcPr>
+            <w:shd w:fill="auto" w:val="clear"/>
+            <w:vAlign w:val="center"/>
+          </w:tcPr>
+          <w:p>
+            <w:pPr>
+              <w:jc w:val="center"/>
+              <w:rPr>
+                <w:rFonts w:ascii="Arial" w:cs="Arial" w:eastAsia="Arial" w:hAnsi="Arial"/>
+                <w:sz w:val="22"/>
+                <w:szCs w:val="22"/>
+              </w:rPr>
+            </w:pPr>
+            <w:r>
+              <w:rPr>
+                <w:rtl w:val="0"/>
+              </w:rPr>
+            </w:r>
+          </w:p>
+        </w:tc>
+        <w:tc>
+          <w:tcPr>
+            <w:shd w:fill="auto" w:val="clear"/>
+            <w:vAlign w:val="center"/>
+          </w:tcPr>
+          <w:p>
+            <w:pPr>
+              <w:jc w:val="center"/>
+              <w:rPr>
+                <w:rFonts w:ascii="Arial" w:cs="Arial" w:eastAsia="Arial" w:hAnsi="Arial"/>
+                <w:sz w:val="22"/>
+                <w:szCs w:val="22"/>
+              </w:rPr>
+            </w:pPr>
+            <w:r>
+              <w:rPr>
+                <w:rFonts w:ascii="Arial" w:cs="Arial" w:eastAsia="Arial" w:hAnsi="Arial"/>
+                <w:sz w:val="22"/>
+                <w:szCs w:val="22"/>
+                <w:rtl w:val="0"/>
+              </w:rPr>
+              <w:t xml:space="preserve">x</w:t>
             </w:r>
           </w:p>
         </w:tc>
@@ -7031,7 +6972,25 @@
           <w:szCs w:val="22"/>
           <w:rtl w:val="0"/>
         </w:rPr>
-        <w:t xml:space="preserve">Iglberger, K. 2022. C++ Software Design Design Principles and Patterns for High-Quality Software. O’Reilly Media, Inc, </w:t>
+        <w:t xml:space="preserve">Iglberger, K. 2022. C++ Software </w:t>
+      </w:r>
+      <w:r>
+        <w:rPr>
+          <w:rFonts w:ascii="Arial" w:cs="Arial" w:eastAsia="Arial" w:hAnsi="Arial"/>
+          <w:sz w:val="22"/>
+          <w:szCs w:val="22"/>
+          <w:rtl w:val="0"/>
+        </w:rPr>
+        <w:t xml:space="preserve">Design</w:t>
+      </w:r>
+      <w:r>
+        <w:rPr>
+          <w:rFonts w:ascii="Arial" w:cs="Arial" w:eastAsia="Arial" w:hAnsi="Arial"/>
+          <w:sz w:val="22"/>
+          <w:szCs w:val="22"/>
+          <w:rtl w:val="0"/>
+        </w:rPr>
+        <w:t xml:space="preserve">: Design Principles and Patterns for High-Quality Software. O’Reilly Media, Inc, </w:t>
       </w:r>
       <w:r>
         <w:rPr>
@@ -7383,14 +7342,6 @@
         </w:rPr>
         <w:t xml:space="preserve">Techniques. TechRxiv: </w:t>
       </w:r>
-      <w:sdt>
-        <w:sdtPr>
-          <w:tag w:val="goog_rdk_8"/>
-        </w:sdtPr>
-        <w:sdtContent>
-          <w:commentRangeStart w:id="8"/>
-        </w:sdtContent>
-      </w:sdt>
       <w:r>
         <w:rPr>
           <w:rFonts w:ascii="Arial" w:cs="Arial" w:eastAsia="Arial" w:hAnsi="Arial"/>
@@ -7411,10 +7362,6 @@
           <w:t xml:space="preserve">10.36227/techrxiv.22810664.v1</w:t>
         </w:r>
       </w:hyperlink>
-      <w:commentRangeEnd w:id="8"/>
-      <w:r>
-        <w:commentReference w:id="8"/>
-      </w:r>
       <w:r>
         <w:rPr>
           <w:rFonts w:ascii="Arial" w:cs="Arial" w:eastAsia="Arial" w:hAnsi="Arial"/>
@@ -7532,7 +7479,7 @@
 
 <file path=word/comments.xml><?xml version="1.0" encoding="utf-8"?>
 <w:comments xmlns:mc="http://schemas.openxmlformats.org/markup-compatibility/2006" xmlns:o="urn:schemas-microsoft-com:office:office" xmlns:r="http://schemas.openxmlformats.org/officeDocument/2006/relationships" xmlns:m="http://schemas.openxmlformats.org/officeDocument/2006/math" xmlns:v="urn:schemas-microsoft-com:vml" xmlns:wp="http://schemas.openxmlformats.org/drawingml/2006/wordprocessingDrawing" xmlns:w10="urn:schemas-microsoft-com:office:word" xmlns:w="http://schemas.openxmlformats.org/wordprocessingml/2006/main" xmlns:wne="http://schemas.microsoft.com/office/word/2006/wordml" xmlns:sl="http://schemas.openxmlformats.org/schemaLibrary/2006/main" xmlns:a="http://schemas.openxmlformats.org/drawingml/2006/main" xmlns:pic="http://schemas.openxmlformats.org/drawingml/2006/picture" xmlns:c="http://schemas.openxmlformats.org/drawingml/2006/chart" xmlns:lc="http://schemas.openxmlformats.org/drawingml/2006/lockedCanvas" xmlns:dgm="http://schemas.openxmlformats.org/drawingml/2006/diagram" xmlns:wps="http://schemas.microsoft.com/office/word/2010/wordprocessingShape" xmlns:wpg="http://schemas.microsoft.com/office/word/2010/wordprocessingGroup" xmlns:w14="http://schemas.microsoft.com/office/word/2010/wordml" xmlns:w15="http://schemas.microsoft.com/office/word/2012/wordml" xmlns:w16="http://schemas.microsoft.com/office/word/2018/wordml" xmlns:w16cex="http://schemas.microsoft.com/office/word/2018/wordml/cex" xmlns:w16cid="http://schemas.microsoft.com/office/word/2016/wordml/cid" xmlns="http://schemas.microsoft.com/office/tasks/2019/documenttasks" xmlns:cr="http://schemas.microsoft.com/office/comments/2020/reactions">
-  <w:comment w:author="Hugo Torquato" w:id="5" w:date="2025-03-22T14:38:14Z">
+  <w:comment w:author="Hugo Torquato" w:id="0" w:date="2025-03-25T22:08:59Z">
     <w:p>
       <w:pPr>
         <w:keepNext w:val="0"/>
@@ -7579,211 +7526,7 @@
           <w:vertAlign w:val="baseline"/>
           <w:rtl w:val="0"/>
         </w:rPr>
-        <w:t xml:space="preserve">Toda parte de estruturação das informações em forma de grafos</w:t>
-      </w:r>
-    </w:p>
-  </w:comment>
-  <w:comment w:author="Hugo Torquato" w:id="0" w:date="2025-03-22T13:27:20Z">
-    <w:p>
-      <w:pPr>
-        <w:keepNext w:val="0"/>
-        <w:keepLines w:val="0"/>
-        <w:pageBreakBefore w:val="0"/>
-        <w:widowControl w:val="0"/>
-        <w:pBdr>
-          <w:top w:space="0" w:sz="0" w:val="nil"/>
-          <w:left w:space="0" w:sz="0" w:val="nil"/>
-          <w:bottom w:space="0" w:sz="0" w:val="nil"/>
-          <w:right w:space="0" w:sz="0" w:val="nil"/>
-          <w:between w:space="0" w:sz="0" w:val="nil"/>
-        </w:pBdr>
-        <w:shd w:fill="auto" w:val="clear"/>
-        <w:spacing w:after="0" w:before="0" w:line="240" w:lineRule="auto"/>
-        <w:ind w:left="0" w:right="0" w:firstLine="0"/>
-        <w:jc w:val="left"/>
-        <w:rPr>
-          <w:rFonts w:ascii="Arial" w:cs="Arial" w:eastAsia="Arial" w:hAnsi="Arial"/>
-          <w:b w:val="0"/>
-          <w:i w:val="0"/>
-          <w:smallCaps w:val="0"/>
-          <w:strike w:val="0"/>
-          <w:color w:val="000000"/>
-          <w:sz w:val="22"/>
-          <w:szCs w:val="22"/>
-          <w:u w:val="none"/>
-          <w:shd w:fill="auto" w:val="clear"/>
-          <w:vertAlign w:val="baseline"/>
-        </w:rPr>
-      </w:pPr>
-      <w:r>
-        <w:rPr>
-          <w:rFonts w:ascii="Arial" w:cs="Arial" w:eastAsia="Arial" w:hAnsi="Arial"/>
-          <w:b w:val="0"/>
-          <w:i w:val="0"/>
-          <w:smallCaps w:val="0"/>
-          <w:strike w:val="0"/>
-          <w:color w:val="000000"/>
-          <w:sz w:val="22"/>
-          <w:szCs w:val="22"/>
-          <w:u w:val="none"/>
-          <w:shd w:fill="auto" w:val="clear"/>
-          <w:vertAlign w:val="baseline"/>
-          <w:rtl w:val="0"/>
-        </w:rPr>
-        <w:t xml:space="preserve">Principal motivação por ser algo que eu passei duas vezes. É trabalho compreender um código extenso, velho e que eu nunca tinha visto antes</w:t>
-      </w:r>
-    </w:p>
-  </w:comment>
-  <w:comment w:author="Hugo Torquato" w:id="4" w:date="2025-03-22T14:37:43Z">
-    <w:p>
-      <w:pPr>
-        <w:keepNext w:val="0"/>
-        <w:keepLines w:val="0"/>
-        <w:pageBreakBefore w:val="0"/>
-        <w:widowControl w:val="0"/>
-        <w:pBdr>
-          <w:top w:space="0" w:sz="0" w:val="nil"/>
-          <w:left w:space="0" w:sz="0" w:val="nil"/>
-          <w:bottom w:space="0" w:sz="0" w:val="nil"/>
-          <w:right w:space="0" w:sz="0" w:val="nil"/>
-          <w:between w:space="0" w:sz="0" w:val="nil"/>
-        </w:pBdr>
-        <w:shd w:fill="auto" w:val="clear"/>
-        <w:spacing w:after="0" w:before="0" w:line="240" w:lineRule="auto"/>
-        <w:ind w:left="0" w:right="0" w:firstLine="0"/>
-        <w:jc w:val="left"/>
-        <w:rPr>
-          <w:rFonts w:ascii="Arial" w:cs="Arial" w:eastAsia="Arial" w:hAnsi="Arial"/>
-          <w:b w:val="0"/>
-          <w:i w:val="0"/>
-          <w:smallCaps w:val="0"/>
-          <w:strike w:val="0"/>
-          <w:color w:val="000000"/>
-          <w:sz w:val="22"/>
-          <w:szCs w:val="22"/>
-          <w:u w:val="none"/>
-          <w:shd w:fill="auto" w:val="clear"/>
-          <w:vertAlign w:val="baseline"/>
-        </w:rPr>
-      </w:pPr>
-      <w:r>
-        <w:rPr>
-          <w:rFonts w:ascii="Arial" w:cs="Arial" w:eastAsia="Arial" w:hAnsi="Arial"/>
-          <w:b w:val="0"/>
-          <w:i w:val="0"/>
-          <w:smallCaps w:val="0"/>
-          <w:strike w:val="0"/>
-          <w:color w:val="000000"/>
-          <w:sz w:val="22"/>
-          <w:szCs w:val="22"/>
-          <w:u w:val="none"/>
-          <w:shd w:fill="auto" w:val="clear"/>
-          <w:vertAlign w:val="baseline"/>
-          <w:rtl w:val="0"/>
-        </w:rPr>
-        <w:t xml:space="preserve">Quero aprender sobre APIs e caso for usar depois... já está pronto</w:t>
-      </w:r>
-    </w:p>
-  </w:comment>
-  <w:comment w:author="Hugo Torquato" w:id="6" w:date="2025-03-22T18:46:29Z">
-    <w:p>
-      <w:pPr>
-        <w:keepNext w:val="0"/>
-        <w:keepLines w:val="0"/>
-        <w:pageBreakBefore w:val="0"/>
-        <w:widowControl w:val="0"/>
-        <w:pBdr>
-          <w:top w:space="0" w:sz="0" w:val="nil"/>
-          <w:left w:space="0" w:sz="0" w:val="nil"/>
-          <w:bottom w:space="0" w:sz="0" w:val="nil"/>
-          <w:right w:space="0" w:sz="0" w:val="nil"/>
-          <w:between w:space="0" w:sz="0" w:val="nil"/>
-        </w:pBdr>
-        <w:shd w:fill="auto" w:val="clear"/>
-        <w:spacing w:after="0" w:before="0" w:line="240" w:lineRule="auto"/>
-        <w:ind w:left="0" w:right="0" w:firstLine="0"/>
-        <w:jc w:val="left"/>
-        <w:rPr>
-          <w:rFonts w:ascii="Arial" w:cs="Arial" w:eastAsia="Arial" w:hAnsi="Arial"/>
-          <w:b w:val="0"/>
-          <w:i w:val="0"/>
-          <w:smallCaps w:val="0"/>
-          <w:strike w:val="0"/>
-          <w:color w:val="000000"/>
-          <w:sz w:val="22"/>
-          <w:szCs w:val="22"/>
-          <w:u w:val="none"/>
-          <w:shd w:fill="auto" w:val="clear"/>
-          <w:vertAlign w:val="baseline"/>
-        </w:rPr>
-      </w:pPr>
-      <w:r>
-        <w:rPr>
-          <w:rFonts w:ascii="Arial" w:cs="Arial" w:eastAsia="Arial" w:hAnsi="Arial"/>
-          <w:b w:val="0"/>
-          <w:i w:val="0"/>
-          <w:smallCaps w:val="0"/>
-          <w:strike w:val="0"/>
-          <w:color w:val="000000"/>
-          <w:sz w:val="22"/>
-          <w:szCs w:val="22"/>
-          <w:u w:val="none"/>
-          <w:shd w:fill="auto" w:val="clear"/>
-          <w:vertAlign w:val="baseline"/>
-          <w:rtl w:val="0"/>
-        </w:rPr>
-        <w:t xml:space="preserve">Explicação do motivo de escolher somente a análise estática</w:t>
-      </w:r>
-    </w:p>
-  </w:comment>
-  <w:comment w:author="Hugo Torquato" w:id="1" w:date="2025-03-22T13:26:01Z">
-    <w:p>
-      <w:pPr>
-        <w:keepNext w:val="0"/>
-        <w:keepLines w:val="0"/>
-        <w:pageBreakBefore w:val="0"/>
-        <w:widowControl w:val="0"/>
-        <w:pBdr>
-          <w:top w:space="0" w:sz="0" w:val="nil"/>
-          <w:left w:space="0" w:sz="0" w:val="nil"/>
-          <w:bottom w:space="0" w:sz="0" w:val="nil"/>
-          <w:right w:space="0" w:sz="0" w:val="nil"/>
-          <w:between w:space="0" w:sz="0" w:val="nil"/>
-        </w:pBdr>
-        <w:shd w:fill="auto" w:val="clear"/>
-        <w:spacing w:after="0" w:before="0" w:line="240" w:lineRule="auto"/>
-        <w:ind w:left="0" w:right="0" w:firstLine="0"/>
-        <w:jc w:val="left"/>
-        <w:rPr>
-          <w:rFonts w:ascii="Arial" w:cs="Arial" w:eastAsia="Arial" w:hAnsi="Arial"/>
-          <w:b w:val="0"/>
-          <w:i w:val="0"/>
-          <w:smallCaps w:val="0"/>
-          <w:strike w:val="0"/>
-          <w:color w:val="000000"/>
-          <w:sz w:val="22"/>
-          <w:szCs w:val="22"/>
-          <w:u w:val="none"/>
-          <w:shd w:fill="auto" w:val="clear"/>
-          <w:vertAlign w:val="baseline"/>
-        </w:rPr>
-      </w:pPr>
-      <w:r>
-        <w:rPr>
-          <w:rFonts w:ascii="Arial" w:cs="Arial" w:eastAsia="Arial" w:hAnsi="Arial"/>
-          <w:b w:val="0"/>
-          <w:i w:val="0"/>
-          <w:smallCaps w:val="0"/>
-          <w:strike w:val="0"/>
-          <w:color w:val="000000"/>
-          <w:sz w:val="22"/>
-          <w:szCs w:val="22"/>
-          <w:u w:val="none"/>
-          <w:shd w:fill="auto" w:val="clear"/>
-          <w:vertAlign w:val="baseline"/>
-          <w:rtl w:val="0"/>
-        </w:rPr>
-        <w:t xml:space="preserve">Estou entrando no contexto de DDD, pode ser uma abordagem legal.</w:t>
+        <w:t xml:space="preserve">Não achei uma tradução legal... seria analise mas não é bem analisar... mais para uma conversão... </w:t>
       </w:r>
     </w:p>
     <w:p>
@@ -7869,11 +7612,11 @@
           <w:vertAlign w:val="baseline"/>
           <w:rtl w:val="0"/>
         </w:rPr>
-        <w:t xml:space="preserve">Entra no merito das discussões de projeto entre especialistas do produto ( que não sabem programar mas entende bem o que o software tem de fazer ) e os desenvolvedores ( quem realmente implementa )</w:t>
+        <w:t xml:space="preserve">posso usar o termo em ingles?</w:t>
       </w:r>
     </w:p>
   </w:comment>
-  <w:comment w:author="Hugo Torquato" w:id="3" w:date="2025-03-25T10:31:58Z">
+  <w:comment w:author="Heinrich Solidade" w:id="1" w:date="2025-04-01T22:19:13Z">
     <w:p>
       <w:pPr>
         <w:keepNext w:val="0"/>
@@ -7920,246 +7663,7 @@
           <w:vertAlign w:val="baseline"/>
           <w:rtl w:val="0"/>
         </w:rPr>
-        <w:t xml:space="preserve">Isso é o que eu desejo fazer kkk mas n vai dar tempo. Vai entrar em um novo mundo na programação que é o front end. e vai demandar tempo</w:t>
-      </w:r>
-    </w:p>
-  </w:comment>
-  <w:comment w:author="Hugo Torquato" w:id="8" w:date="2025-03-29T20:15:20Z">
-    <w:p>
-      <w:pPr>
-        <w:keepNext w:val="0"/>
-        <w:keepLines w:val="0"/>
-        <w:pageBreakBefore w:val="0"/>
-        <w:widowControl w:val="0"/>
-        <w:pBdr>
-          <w:top w:space="0" w:sz="0" w:val="nil"/>
-          <w:left w:space="0" w:sz="0" w:val="nil"/>
-          <w:bottom w:space="0" w:sz="0" w:val="nil"/>
-          <w:right w:space="0" w:sz="0" w:val="nil"/>
-          <w:between w:space="0" w:sz="0" w:val="nil"/>
-        </w:pBdr>
-        <w:shd w:fill="auto" w:val="clear"/>
-        <w:spacing w:after="0" w:before="0" w:line="240" w:lineRule="auto"/>
-        <w:ind w:left="0" w:right="0" w:firstLine="0"/>
-        <w:jc w:val="left"/>
-        <w:rPr>
-          <w:rFonts w:ascii="Arial" w:cs="Arial" w:eastAsia="Arial" w:hAnsi="Arial"/>
-          <w:b w:val="0"/>
-          <w:i w:val="0"/>
-          <w:smallCaps w:val="0"/>
-          <w:strike w:val="0"/>
-          <w:color w:val="000000"/>
-          <w:sz w:val="22"/>
-          <w:szCs w:val="22"/>
-          <w:u w:val="none"/>
-          <w:shd w:fill="auto" w:val="clear"/>
-          <w:vertAlign w:val="baseline"/>
-        </w:rPr>
-      </w:pPr>
-      <w:r>
-        <w:rPr>
-          <w:rFonts w:ascii="Arial" w:cs="Arial" w:eastAsia="Arial" w:hAnsi="Arial"/>
-          <w:b w:val="0"/>
-          <w:i w:val="0"/>
-          <w:smallCaps w:val="0"/>
-          <w:strike w:val="0"/>
-          <w:color w:val="000000"/>
-          <w:sz w:val="22"/>
-          <w:szCs w:val="22"/>
-          <w:u w:val="none"/>
-          <w:shd w:fill="auto" w:val="clear"/>
-          <w:vertAlign w:val="baseline"/>
-          <w:rtl w:val="0"/>
-        </w:rPr>
-        <w:t xml:space="preserve">Não achei as páginas, mas tem o DOI. Serve?</w:t>
-      </w:r>
-    </w:p>
-  </w:comment>
-  <w:comment w:author="Hugo Torquato" w:id="7" w:date="2025-03-25T22:08:59Z">
-    <w:p>
-      <w:pPr>
-        <w:keepNext w:val="0"/>
-        <w:keepLines w:val="0"/>
-        <w:pageBreakBefore w:val="0"/>
-        <w:widowControl w:val="0"/>
-        <w:pBdr>
-          <w:top w:space="0" w:sz="0" w:val="nil"/>
-          <w:left w:space="0" w:sz="0" w:val="nil"/>
-          <w:bottom w:space="0" w:sz="0" w:val="nil"/>
-          <w:right w:space="0" w:sz="0" w:val="nil"/>
-          <w:between w:space="0" w:sz="0" w:val="nil"/>
-        </w:pBdr>
-        <w:shd w:fill="auto" w:val="clear"/>
-        <w:spacing w:after="0" w:before="0" w:line="240" w:lineRule="auto"/>
-        <w:ind w:left="0" w:right="0" w:firstLine="0"/>
-        <w:jc w:val="left"/>
-        <w:rPr>
-          <w:rFonts w:ascii="Arial" w:cs="Arial" w:eastAsia="Arial" w:hAnsi="Arial"/>
-          <w:b w:val="0"/>
-          <w:i w:val="0"/>
-          <w:smallCaps w:val="0"/>
-          <w:strike w:val="0"/>
-          <w:color w:val="000000"/>
-          <w:sz w:val="22"/>
-          <w:szCs w:val="22"/>
-          <w:u w:val="none"/>
-          <w:shd w:fill="auto" w:val="clear"/>
-          <w:vertAlign w:val="baseline"/>
-        </w:rPr>
-      </w:pPr>
-      <w:r>
-        <w:rPr>
-          <w:rFonts w:ascii="Arial" w:cs="Arial" w:eastAsia="Arial" w:hAnsi="Arial"/>
-          <w:b w:val="0"/>
-          <w:i w:val="0"/>
-          <w:smallCaps w:val="0"/>
-          <w:strike w:val="0"/>
-          <w:color w:val="000000"/>
-          <w:sz w:val="22"/>
-          <w:szCs w:val="22"/>
-          <w:u w:val="none"/>
-          <w:shd w:fill="auto" w:val="clear"/>
-          <w:vertAlign w:val="baseline"/>
-          <w:rtl w:val="0"/>
-        </w:rPr>
-        <w:t xml:space="preserve">Não achei uma tradução legal... seria analise mas não é bem analisar... mais para uma conversão... </w:t>
-      </w:r>
-    </w:p>
-    <w:p>
-      <w:pPr>
-        <w:keepNext w:val="0"/>
-        <w:keepLines w:val="0"/>
-        <w:pageBreakBefore w:val="0"/>
-        <w:widowControl w:val="0"/>
-        <w:pBdr>
-          <w:top w:space="0" w:sz="0" w:val="nil"/>
-          <w:left w:space="0" w:sz="0" w:val="nil"/>
-          <w:bottom w:space="0" w:sz="0" w:val="nil"/>
-          <w:right w:space="0" w:sz="0" w:val="nil"/>
-          <w:between w:space="0" w:sz="0" w:val="nil"/>
-        </w:pBdr>
-        <w:shd w:fill="auto" w:val="clear"/>
-        <w:spacing w:after="0" w:before="0" w:line="240" w:lineRule="auto"/>
-        <w:ind w:left="0" w:right="0" w:firstLine="0"/>
-        <w:jc w:val="left"/>
-        <w:rPr>
-          <w:rFonts w:ascii="Arial" w:cs="Arial" w:eastAsia="Arial" w:hAnsi="Arial"/>
-          <w:b w:val="0"/>
-          <w:i w:val="0"/>
-          <w:smallCaps w:val="0"/>
-          <w:strike w:val="0"/>
-          <w:color w:val="000000"/>
-          <w:sz w:val="22"/>
-          <w:szCs w:val="22"/>
-          <w:u w:val="none"/>
-          <w:shd w:fill="auto" w:val="clear"/>
-          <w:vertAlign w:val="baseline"/>
-        </w:rPr>
-      </w:pPr>
-      <w:r>
-        <w:rPr>
-          <w:rtl w:val="0"/>
-        </w:rPr>
-      </w:r>
-    </w:p>
-    <w:p>
-      <w:pPr>
-        <w:keepNext w:val="0"/>
-        <w:keepLines w:val="0"/>
-        <w:pageBreakBefore w:val="0"/>
-        <w:widowControl w:val="0"/>
-        <w:pBdr>
-          <w:top w:space="0" w:sz="0" w:val="nil"/>
-          <w:left w:space="0" w:sz="0" w:val="nil"/>
-          <w:bottom w:space="0" w:sz="0" w:val="nil"/>
-          <w:right w:space="0" w:sz="0" w:val="nil"/>
-          <w:between w:space="0" w:sz="0" w:val="nil"/>
-        </w:pBdr>
-        <w:shd w:fill="auto" w:val="clear"/>
-        <w:spacing w:after="0" w:before="0" w:line="240" w:lineRule="auto"/>
-        <w:ind w:left="0" w:right="0" w:firstLine="0"/>
-        <w:jc w:val="left"/>
-        <w:rPr>
-          <w:rFonts w:ascii="Arial" w:cs="Arial" w:eastAsia="Arial" w:hAnsi="Arial"/>
-          <w:b w:val="0"/>
-          <w:i w:val="0"/>
-          <w:smallCaps w:val="0"/>
-          <w:strike w:val="0"/>
-          <w:color w:val="000000"/>
-          <w:sz w:val="22"/>
-          <w:szCs w:val="22"/>
-          <w:u w:val="none"/>
-          <w:shd w:fill="auto" w:val="clear"/>
-          <w:vertAlign w:val="baseline"/>
-        </w:rPr>
-      </w:pPr>
-      <w:r>
-        <w:rPr>
-          <w:rFonts w:ascii="Arial" w:cs="Arial" w:eastAsia="Arial" w:hAnsi="Arial"/>
-          <w:b w:val="0"/>
-          <w:i w:val="0"/>
-          <w:smallCaps w:val="0"/>
-          <w:strike w:val="0"/>
-          <w:color w:val="000000"/>
-          <w:sz w:val="22"/>
-          <w:szCs w:val="22"/>
-          <w:u w:val="none"/>
-          <w:shd w:fill="auto" w:val="clear"/>
-          <w:vertAlign w:val="baseline"/>
-          <w:rtl w:val="0"/>
-        </w:rPr>
-        <w:t xml:space="preserve">posso usar o termo em ingles?</w:t>
-      </w:r>
-    </w:p>
-  </w:comment>
-  <w:comment w:author="Hugo Torquato" w:id="2" w:date="2025-03-25T10:31:19Z">
-    <w:p>
-      <w:pPr>
-        <w:keepNext w:val="0"/>
-        <w:keepLines w:val="0"/>
-        <w:pageBreakBefore w:val="0"/>
-        <w:widowControl w:val="0"/>
-        <w:pBdr>
-          <w:top w:space="0" w:sz="0" w:val="nil"/>
-          <w:left w:space="0" w:sz="0" w:val="nil"/>
-          <w:bottom w:space="0" w:sz="0" w:val="nil"/>
-          <w:right w:space="0" w:sz="0" w:val="nil"/>
-          <w:between w:space="0" w:sz="0" w:val="nil"/>
-        </w:pBdr>
-        <w:shd w:fill="auto" w:val="clear"/>
-        <w:spacing w:after="0" w:before="0" w:line="240" w:lineRule="auto"/>
-        <w:ind w:left="0" w:right="0" w:firstLine="0"/>
-        <w:jc w:val="left"/>
-        <w:rPr>
-          <w:rFonts w:ascii="Arial" w:cs="Arial" w:eastAsia="Arial" w:hAnsi="Arial"/>
-          <w:b w:val="0"/>
-          <w:i w:val="0"/>
-          <w:smallCaps w:val="0"/>
-          <w:strike w:val="0"/>
-          <w:color w:val="000000"/>
-          <w:sz w:val="22"/>
-          <w:szCs w:val="22"/>
-          <w:u w:val="none"/>
-          <w:shd w:fill="auto" w:val="clear"/>
-          <w:vertAlign w:val="baseline"/>
-        </w:rPr>
-      </w:pPr>
-      <w:r>
-        <w:rPr>
-          <w:rFonts w:ascii="Arial" w:cs="Arial" w:eastAsia="Arial" w:hAnsi="Arial"/>
-          <w:b w:val="0"/>
-          <w:i w:val="0"/>
-          <w:smallCaps w:val="0"/>
-          <w:strike w:val="0"/>
-          <w:color w:val="000000"/>
-          <w:sz w:val="22"/>
-          <w:szCs w:val="22"/>
-          <w:u w:val="none"/>
-          <w:shd w:fill="auto" w:val="clear"/>
-          <w:vertAlign w:val="baseline"/>
-          <w:rtl w:val="0"/>
-        </w:rPr>
-        <w:t xml:space="preserve">Essa sim é a proposta do trabalho, sobre a API que vai retornar um JSON estruturado</w:t>
+        <w:t xml:space="preserve">Mantenha o termo em inglês. E para a próxima etapa de entrega, no meio do ano, sugiro olhar/verificar em livros/artigos em português como geralmente tem sido traduzido. Mas, por enquanto, para o projeto, pode deixar em inglês.</w:t>
       </w:r>
     </w:p>
   </w:comment>
@@ -8168,15 +7672,8 @@
 
 <file path=word/commentsExtended.xml><?xml version="1.0" encoding="utf-8"?>
 <w15:commentsEx xmlns:mc="http://schemas.openxmlformats.org/markup-compatibility/2006" xmlns:o="urn:schemas-microsoft-com:office:office" xmlns:r="http://schemas.openxmlformats.org/officeDocument/2006/relationships" xmlns:m="http://schemas.openxmlformats.org/officeDocument/2006/math" xmlns:v="urn:schemas-microsoft-com:vml" xmlns:wp="http://schemas.openxmlformats.org/drawingml/2006/wordprocessingDrawing" xmlns:w10="urn:schemas-microsoft-com:office:word" xmlns:w="http://schemas.openxmlformats.org/wordprocessingml/2006/main" xmlns:wne="http://schemas.microsoft.com/office/word/2006/wordml" xmlns:sl="http://schemas.openxmlformats.org/schemaLibrary/2006/main" xmlns:a="http://schemas.openxmlformats.org/drawingml/2006/main" xmlns:pic="http://schemas.openxmlformats.org/drawingml/2006/picture" xmlns:c="http://schemas.openxmlformats.org/drawingml/2006/chart" xmlns:lc="http://schemas.openxmlformats.org/drawingml/2006/lockedCanvas" xmlns:dgm="http://schemas.openxmlformats.org/drawingml/2006/diagram" xmlns:wps="http://schemas.microsoft.com/office/word/2010/wordprocessingShape" xmlns:wpg="http://schemas.microsoft.com/office/word/2010/wordprocessingGroup" xmlns:w14="http://schemas.microsoft.com/office/word/2010/wordml" xmlns:w15="http://schemas.microsoft.com/office/word/2012/wordml" xmlns:w16="http://schemas.microsoft.com/office/word/2018/wordml" xmlns:w16cex="http://schemas.microsoft.com/office/word/2018/wordml/cex" xmlns:w16cid="http://schemas.microsoft.com/office/word/2016/wordml/cid" xmlns="http://schemas.microsoft.com/office/tasks/2019/documenttasks" xmlns:cr="http://schemas.microsoft.com/office/comments/2020/reactions">
-  <w15:commentEx w15:paraId="00000113" w15:done="0"/>
-  <w15:commentEx w15:paraId="00000114" w15:done="0"/>
   <w15:commentEx w15:paraId="00000115" w15:done="0"/>
-  <w15:commentEx w15:paraId="00000116" w15:done="0"/>
-  <w15:commentEx w15:paraId="00000119" w15:done="0"/>
-  <w15:commentEx w15:paraId="0000011A" w15:done="0"/>
-  <w15:commentEx w15:paraId="0000011B" w15:done="0"/>
-  <w15:commentEx w15:paraId="0000011E" w15:done="0"/>
-  <w15:commentEx w15:paraId="0000011F" w15:done="0"/>
+  <w15:commentEx w15:paraId="00000116" w15:paraIdParent="00000115" w15:done="0"/>
 </w15:commentsEx>
 </file>
 
@@ -9242,7 +8739,7 @@
 
 <file path=customXML/item1.xml><?xml version="1.0" encoding="utf-8"?>
 <go:gDocsCustomXmlDataStorage xmlns:go="http://customooxmlschemas.google.com/" xmlns:r="http://schemas.openxmlformats.org/officeDocument/2006/relationships" uri="GoogleDocsCustomDataVersion2">
-  <go:docsCustomData xmlns:go="http://customooxmlschemas.google.com/" roundtripDataSignature="AMtx7mjRQx1/oOz1rQUtUlCH5L99+KJRjw==">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</go:docsCustomData>
+  <go:docsCustomData xmlns:go="http://customooxmlschemas.google.com/" roundtripDataSignature="AMtx7mh7+hBIP/beeg/d10bfi/LbsrhGDQ==">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</go:docsCustomData>
 </go:gDocsCustomXmlDataStorage>
 </file>
 

</xml_diff>